<commit_message>
Added CRC Cards First Pass
</commit_message>
<xml_diff>
--- a/DesigningGinRummy/GinRummyDesignJournal_Dalrymple.docx
+++ b/DesigningGinRummy/GinRummyDesignJournal_Dalrymple.docx
@@ -98,7 +98,7 @@
       <w:bookmarkStart w:id="4" w:name="_Toc346509227"/>
       <w:bookmarkStart w:id="5" w:name="_Toc93313577"/>
       <w:bookmarkStart w:id="6" w:name="_Toc93327799"/>
-      <w:bookmarkStart w:id="7" w:name="_Toc98808865"/>
+      <w:bookmarkStart w:id="7" w:name="_Toc98820440"/>
       <w:bookmarkEnd w:id="0"/>
       <w:bookmarkEnd w:id="1"/>
       <w:bookmarkEnd w:id="2"/>
@@ -156,7 +156,7 @@
         <w:fldChar w:fldCharType="begin"/>
       </w:r>
       <w:r>
-        <w:instrText xml:space="preserve"> PAGEREF _Toc98808865 \h </w:instrText>
+        <w:instrText xml:space="preserve"> PAGEREF _Toc98820440 \h </w:instrText>
       </w:r>
       <w:r>
         <w:fldChar w:fldCharType="separate"/>
@@ -200,7 +200,7 @@
         <w:fldChar w:fldCharType="begin"/>
       </w:r>
       <w:r>
-        <w:instrText xml:space="preserve"> PAGEREF _Toc98808866 \h </w:instrText>
+        <w:instrText xml:space="preserve"> PAGEREF _Toc98820441 \h </w:instrText>
       </w:r>
       <w:r>
         <w:fldChar w:fldCharType="separate"/>
@@ -260,7 +260,7 @@
         <w:rPr>
           <w:noProof/>
         </w:rPr>
-        <w:instrText xml:space="preserve"> PAGEREF _Toc98808867 \h </w:instrText>
+        <w:instrText xml:space="preserve"> PAGEREF _Toc98820442 \h </w:instrText>
       </w:r>
       <w:r>
         <w:rPr>
@@ -334,7 +334,7 @@
         <w:rPr>
           <w:noProof/>
         </w:rPr>
-        <w:instrText xml:space="preserve"> PAGEREF _Toc98808868 \h </w:instrText>
+        <w:instrText xml:space="preserve"> PAGEREF _Toc98820443 \h </w:instrText>
       </w:r>
       <w:r>
         <w:rPr>
@@ -408,7 +408,7 @@
         <w:rPr>
           <w:noProof/>
         </w:rPr>
-        <w:instrText xml:space="preserve"> PAGEREF _Toc98808869 \h </w:instrText>
+        <w:instrText xml:space="preserve"> PAGEREF _Toc98820444 \h </w:instrText>
       </w:r>
       <w:r>
         <w:rPr>
@@ -482,7 +482,7 @@
         <w:rPr>
           <w:noProof/>
         </w:rPr>
-        <w:instrText xml:space="preserve"> PAGEREF _Toc98808870 \h </w:instrText>
+        <w:instrText xml:space="preserve"> PAGEREF _Toc98820445 \h </w:instrText>
       </w:r>
       <w:r>
         <w:rPr>
@@ -500,6 +500,80 @@
           <w:noProof/>
         </w:rPr>
         <w:t>1</w:t>
+      </w:r>
+      <w:r>
+        <w:rPr>
+          <w:noProof/>
+        </w:rPr>
+        <w:fldChar w:fldCharType="end"/>
+      </w:r>
+    </w:p>
+    <w:p>
+      <w:pPr>
+        <w:pStyle w:val="TOC2"/>
+        <w:tabs>
+          <w:tab w:val="left" w:pos="960"/>
+        </w:tabs>
+        <w:rPr>
+          <w:rFonts w:ascii="Calibri" w:hAnsi="Calibri"/>
+          <w:noProof/>
+          <w:szCs w:val="22"/>
+        </w:rPr>
+      </w:pPr>
+      <w:r>
+        <w:rPr>
+          <w:noProof/>
+        </w:rPr>
+        <w:t>1.5</w:t>
+      </w:r>
+      <w:r>
+        <w:rPr>
+          <w:rFonts w:ascii="Calibri" w:hAnsi="Calibri"/>
+          <w:noProof/>
+          <w:szCs w:val="22"/>
+        </w:rPr>
+        <w:tab/>
+      </w:r>
+      <w:r>
+        <w:rPr>
+          <w:noProof/>
+        </w:rPr>
+        <w:t>Other Information</w:t>
+      </w:r>
+      <w:r>
+        <w:rPr>
+          <w:noProof/>
+        </w:rPr>
+        <w:tab/>
+      </w:r>
+      <w:r>
+        <w:rPr>
+          <w:noProof/>
+        </w:rPr>
+        <w:fldChar w:fldCharType="begin"/>
+      </w:r>
+      <w:r>
+        <w:rPr>
+          <w:noProof/>
+        </w:rPr>
+        <w:instrText xml:space="preserve"> PAGEREF _Toc98820446 \h </w:instrText>
+      </w:r>
+      <w:r>
+        <w:rPr>
+          <w:noProof/>
+        </w:rPr>
+      </w:r>
+      <w:r>
+        <w:rPr>
+          <w:noProof/>
+        </w:rPr>
+        <w:fldChar w:fldCharType="separate"/>
+      </w:r>
+      <w:r>
+        <w:rPr>
+          <w:noProof/>
+        </w:rPr>
+        <w:t>2</w:t>
       </w:r>
       <w:r>
         <w:rPr>
@@ -540,7 +614,7 @@
         <w:fldChar w:fldCharType="begin"/>
       </w:r>
       <w:r>
-        <w:instrText xml:space="preserve"> PAGEREF _Toc98808871 \h </w:instrText>
+        <w:instrText xml:space="preserve"> PAGEREF _Toc98820447 \h </w:instrText>
       </w:r>
       <w:r>
         <w:fldChar w:fldCharType="separate"/>
@@ -584,7 +658,7 @@
         <w:fldChar w:fldCharType="begin"/>
       </w:r>
       <w:r>
-        <w:instrText xml:space="preserve"> PAGEREF _Toc98808872 \h </w:instrText>
+        <w:instrText xml:space="preserve"> PAGEREF _Toc98820448 \h </w:instrText>
       </w:r>
       <w:r>
         <w:fldChar w:fldCharType="separate"/>
@@ -644,7 +718,7 @@
         <w:rPr>
           <w:noProof/>
         </w:rPr>
-        <w:instrText xml:space="preserve"> PAGEREF _Toc98808873 \h </w:instrText>
+        <w:instrText xml:space="preserve"> PAGEREF _Toc98820449 \h </w:instrText>
       </w:r>
       <w:r>
         <w:rPr>
@@ -718,7 +792,7 @@
         <w:rPr>
           <w:noProof/>
         </w:rPr>
-        <w:instrText xml:space="preserve"> PAGEREF _Toc98808874 \h </w:instrText>
+        <w:instrText xml:space="preserve"> PAGEREF _Toc98820450 \h </w:instrText>
       </w:r>
       <w:r>
         <w:rPr>
@@ -792,7 +866,7 @@
         <w:rPr>
           <w:noProof/>
         </w:rPr>
-        <w:instrText xml:space="preserve"> PAGEREF _Toc98808875 \h </w:instrText>
+        <w:instrText xml:space="preserve"> PAGEREF _Toc98820451 \h </w:instrText>
       </w:r>
       <w:r>
         <w:rPr>
@@ -866,7 +940,7 @@
         <w:rPr>
           <w:noProof/>
         </w:rPr>
-        <w:instrText xml:space="preserve"> PAGEREF _Toc98808876 \h </w:instrText>
+        <w:instrText xml:space="preserve"> PAGEREF _Toc98820452 \h </w:instrText>
       </w:r>
       <w:r>
         <w:rPr>
@@ -940,7 +1014,7 @@
         <w:rPr>
           <w:noProof/>
         </w:rPr>
-        <w:instrText xml:space="preserve"> PAGEREF _Toc98808877 \h </w:instrText>
+        <w:instrText xml:space="preserve"> PAGEREF _Toc98820453 \h </w:instrText>
       </w:r>
       <w:r>
         <w:rPr>
@@ -1014,7 +1088,7 @@
         <w:rPr>
           <w:noProof/>
         </w:rPr>
-        <w:instrText xml:space="preserve"> PAGEREF _Toc98808878 \h </w:instrText>
+        <w:instrText xml:space="preserve"> PAGEREF _Toc98820454 \h </w:instrText>
       </w:r>
       <w:r>
         <w:rPr>
@@ -1031,7 +1105,7 @@
         <w:rPr>
           <w:noProof/>
         </w:rPr>
-        <w:t>3</w:t>
+        <w:t>4</w:t>
       </w:r>
       <w:r>
         <w:rPr>
@@ -1088,7 +1162,7 @@
         <w:rPr>
           <w:noProof/>
         </w:rPr>
-        <w:instrText xml:space="preserve"> PAGEREF _Toc98808879 \h </w:instrText>
+        <w:instrText xml:space="preserve"> PAGEREF _Toc98820455 \h </w:instrText>
       </w:r>
       <w:r>
         <w:rPr>
@@ -1146,7 +1220,7 @@
         <w:fldChar w:fldCharType="begin"/>
       </w:r>
       <w:r>
-        <w:instrText xml:space="preserve"> PAGEREF _Toc98808880 \h </w:instrText>
+        <w:instrText xml:space="preserve"> PAGEREF _Toc98820456 \h </w:instrText>
       </w:r>
       <w:r>
         <w:fldChar w:fldCharType="separate"/>
@@ -1206,7 +1280,7 @@
         <w:rPr>
           <w:noProof/>
         </w:rPr>
-        <w:instrText xml:space="preserve"> PAGEREF _Toc98808881 \h </w:instrText>
+        <w:instrText xml:space="preserve"> PAGEREF _Toc98820457 \h </w:instrText>
       </w:r>
       <w:r>
         <w:rPr>
@@ -1280,7 +1354,7 @@
         <w:rPr>
           <w:noProof/>
         </w:rPr>
-        <w:instrText xml:space="preserve"> PAGEREF _Toc98808882 \h </w:instrText>
+        <w:instrText xml:space="preserve"> PAGEREF _Toc98820458 \h </w:instrText>
       </w:r>
       <w:r>
         <w:rPr>
@@ -1297,7 +1371,7 @@
         <w:rPr>
           <w:noProof/>
         </w:rPr>
-        <w:t>4</w:t>
+        <w:t>5</w:t>
       </w:r>
       <w:r>
         <w:rPr>
@@ -1354,7 +1428,7 @@
         <w:rPr>
           <w:noProof/>
         </w:rPr>
-        <w:instrText xml:space="preserve"> PAGEREF _Toc98808883 \h </w:instrText>
+        <w:instrText xml:space="preserve"> PAGEREF _Toc98820459 \h </w:instrText>
       </w:r>
       <w:r>
         <w:rPr>
@@ -1428,7 +1502,7 @@
         <w:rPr>
           <w:noProof/>
         </w:rPr>
-        <w:instrText xml:space="preserve"> PAGEREF _Toc98808884 \h </w:instrText>
+        <w:instrText xml:space="preserve"> PAGEREF _Toc98820460 \h </w:instrText>
       </w:r>
       <w:r>
         <w:rPr>
@@ -1502,7 +1576,7 @@
         <w:rPr>
           <w:noProof/>
         </w:rPr>
-        <w:instrText xml:space="preserve"> PAGEREF _Toc98808885 \h </w:instrText>
+        <w:instrText xml:space="preserve"> PAGEREF _Toc98820461 \h </w:instrText>
       </w:r>
       <w:r>
         <w:rPr>
@@ -1576,7 +1650,7 @@
         <w:rPr>
           <w:noProof/>
         </w:rPr>
-        <w:instrText xml:space="preserve"> PAGEREF _Toc98808886 \h </w:instrText>
+        <w:instrText xml:space="preserve"> PAGEREF _Toc98820462 \h </w:instrText>
       </w:r>
       <w:r>
         <w:rPr>
@@ -1650,7 +1724,7 @@
         <w:rPr>
           <w:noProof/>
         </w:rPr>
-        <w:instrText xml:space="preserve"> PAGEREF _Toc98808887 \h </w:instrText>
+        <w:instrText xml:space="preserve"> PAGEREF _Toc98820463 \h </w:instrText>
       </w:r>
       <w:r>
         <w:rPr>
@@ -1724,7 +1798,7 @@
         <w:rPr>
           <w:noProof/>
         </w:rPr>
-        <w:instrText xml:space="preserve"> PAGEREF _Toc98808888 \h </w:instrText>
+        <w:instrText xml:space="preserve"> PAGEREF _Toc98820464 \h </w:instrText>
       </w:r>
       <w:r>
         <w:rPr>
@@ -1798,7 +1872,7 @@
         <w:rPr>
           <w:noProof/>
         </w:rPr>
-        <w:instrText xml:space="preserve"> PAGEREF _Toc98808889 \h </w:instrText>
+        <w:instrText xml:space="preserve"> PAGEREF _Toc98820465 \h </w:instrText>
       </w:r>
       <w:r>
         <w:rPr>
@@ -1872,7 +1946,7 @@
         <w:rPr>
           <w:noProof/>
         </w:rPr>
-        <w:instrText xml:space="preserve"> PAGEREF _Toc98808890 \h </w:instrText>
+        <w:instrText xml:space="preserve"> PAGEREF _Toc98820466 \h </w:instrText>
       </w:r>
       <w:r>
         <w:rPr>
@@ -1946,7 +2020,7 @@
         <w:rPr>
           <w:noProof/>
         </w:rPr>
-        <w:instrText xml:space="preserve"> PAGEREF _Toc98808891 \h </w:instrText>
+        <w:instrText xml:space="preserve"> PAGEREF _Toc98820467 \h </w:instrText>
       </w:r>
       <w:r>
         <w:rPr>
@@ -2020,7 +2094,7 @@
         <w:rPr>
           <w:noProof/>
         </w:rPr>
-        <w:instrText xml:space="preserve"> PAGEREF _Toc98808892 \h </w:instrText>
+        <w:instrText xml:space="preserve"> PAGEREF _Toc98820468 \h </w:instrText>
       </w:r>
       <w:r>
         <w:rPr>
@@ -2094,7 +2168,7 @@
         <w:rPr>
           <w:noProof/>
         </w:rPr>
-        <w:instrText xml:space="preserve"> PAGEREF _Toc98808893 \h </w:instrText>
+        <w:instrText xml:space="preserve"> PAGEREF _Toc98820469 \h </w:instrText>
       </w:r>
       <w:r>
         <w:rPr>
@@ -2168,7 +2242,7 @@
         <w:rPr>
           <w:noProof/>
         </w:rPr>
-        <w:instrText xml:space="preserve"> PAGEREF _Toc98808894 \h </w:instrText>
+        <w:instrText xml:space="preserve"> PAGEREF _Toc98820470 \h </w:instrText>
       </w:r>
       <w:r>
         <w:rPr>
@@ -2242,7 +2316,7 @@
         <w:rPr>
           <w:noProof/>
         </w:rPr>
-        <w:instrText xml:space="preserve"> PAGEREF _Toc98808895 \h </w:instrText>
+        <w:instrText xml:space="preserve"> PAGEREF _Toc98820471 \h </w:instrText>
       </w:r>
       <w:r>
         <w:rPr>
@@ -2316,7 +2390,7 @@
         <w:rPr>
           <w:noProof/>
         </w:rPr>
-        <w:instrText xml:space="preserve"> PAGEREF _Toc98808896 \h </w:instrText>
+        <w:instrText xml:space="preserve"> PAGEREF _Toc98820472 \h </w:instrText>
       </w:r>
       <w:r>
         <w:rPr>
@@ -2374,7 +2448,7 @@
         <w:fldChar w:fldCharType="begin"/>
       </w:r>
       <w:r>
-        <w:instrText xml:space="preserve"> PAGEREF _Toc98808897 \h </w:instrText>
+        <w:instrText xml:space="preserve"> PAGEREF _Toc98820473 \h </w:instrText>
       </w:r>
       <w:r>
         <w:fldChar w:fldCharType="separate"/>
@@ -2434,7 +2508,7 @@
         <w:rPr>
           <w:noProof/>
         </w:rPr>
-        <w:instrText xml:space="preserve"> PAGEREF _Toc98808898 \h </w:instrText>
+        <w:instrText xml:space="preserve"> PAGEREF _Toc98820474 \h </w:instrText>
       </w:r>
       <w:r>
         <w:rPr>
@@ -2508,7 +2582,7 @@
         <w:rPr>
           <w:noProof/>
         </w:rPr>
-        <w:instrText xml:space="preserve"> PAGEREF _Toc98808899 \h </w:instrText>
+        <w:instrText xml:space="preserve"> PAGEREF _Toc98820475 \h </w:instrText>
       </w:r>
       <w:r>
         <w:rPr>
@@ -2582,7 +2656,7 @@
         <w:rPr>
           <w:noProof/>
         </w:rPr>
-        <w:instrText xml:space="preserve"> PAGEREF _Toc98808900 \h </w:instrText>
+        <w:instrText xml:space="preserve"> PAGEREF _Toc98820476 \h </w:instrText>
       </w:r>
       <w:r>
         <w:rPr>
@@ -2656,7 +2730,7 @@
         <w:rPr>
           <w:noProof/>
         </w:rPr>
-        <w:instrText xml:space="preserve"> PAGEREF _Toc98808901 \h </w:instrText>
+        <w:instrText xml:space="preserve"> PAGEREF _Toc98820477 \h </w:instrText>
       </w:r>
       <w:r>
         <w:rPr>
@@ -2730,7 +2804,7 @@
         <w:rPr>
           <w:noProof/>
         </w:rPr>
-        <w:instrText xml:space="preserve"> PAGEREF _Toc98808902 \h </w:instrText>
+        <w:instrText xml:space="preserve"> PAGEREF _Toc98820478 \h </w:instrText>
       </w:r>
       <w:r>
         <w:rPr>
@@ -2804,7 +2878,7 @@
         <w:rPr>
           <w:noProof/>
         </w:rPr>
-        <w:instrText xml:space="preserve"> PAGEREF _Toc98808903 \h </w:instrText>
+        <w:instrText xml:space="preserve"> PAGEREF _Toc98820479 \h </w:instrText>
       </w:r>
       <w:r>
         <w:rPr>
@@ -2878,7 +2952,7 @@
         <w:rPr>
           <w:noProof/>
         </w:rPr>
-        <w:instrText xml:space="preserve"> PAGEREF _Toc98808904 \h </w:instrText>
+        <w:instrText xml:space="preserve"> PAGEREF _Toc98820480 \h </w:instrText>
       </w:r>
       <w:r>
         <w:rPr>
@@ -2952,7 +3026,7 @@
         <w:rPr>
           <w:noProof/>
         </w:rPr>
-        <w:instrText xml:space="preserve"> PAGEREF _Toc98808905 \h </w:instrText>
+        <w:instrText xml:space="preserve"> PAGEREF _Toc98820481 \h </w:instrText>
       </w:r>
       <w:r>
         <w:rPr>
@@ -3026,7 +3100,7 @@
         <w:rPr>
           <w:noProof/>
         </w:rPr>
-        <w:instrText xml:space="preserve"> PAGEREF _Toc98808906 \h </w:instrText>
+        <w:instrText xml:space="preserve"> PAGEREF _Toc98820482 \h </w:instrText>
       </w:r>
       <w:r>
         <w:rPr>
@@ -3043,7 +3117,7 @@
         <w:rPr>
           <w:noProof/>
         </w:rPr>
-        <w:t>25</w:t>
+        <w:t>24</w:t>
       </w:r>
       <w:r>
         <w:rPr>
@@ -3100,7 +3174,7 @@
         <w:rPr>
           <w:noProof/>
         </w:rPr>
-        <w:instrText xml:space="preserve"> PAGEREF _Toc98808907 \h </w:instrText>
+        <w:instrText xml:space="preserve"> PAGEREF _Toc98820483 \h </w:instrText>
       </w:r>
       <w:r>
         <w:rPr>
@@ -3117,7 +3191,7 @@
         <w:rPr>
           <w:noProof/>
         </w:rPr>
-        <w:t>25</w:t>
+        <w:t>24</w:t>
       </w:r>
       <w:r>
         <w:rPr>
@@ -3174,7 +3248,7 @@
         <w:rPr>
           <w:noProof/>
         </w:rPr>
-        <w:instrText xml:space="preserve"> PAGEREF _Toc98808908 \h </w:instrText>
+        <w:instrText xml:space="preserve"> PAGEREF _Toc98820484 \h </w:instrText>
       </w:r>
       <w:r>
         <w:rPr>
@@ -3191,7 +3265,7 @@
         <w:rPr>
           <w:noProof/>
         </w:rPr>
-        <w:t>25</w:t>
+        <w:t>24</w:t>
       </w:r>
       <w:r>
         <w:rPr>
@@ -3248,7 +3322,7 @@
         <w:rPr>
           <w:noProof/>
         </w:rPr>
-        <w:instrText xml:space="preserve"> PAGEREF _Toc98808909 \h </w:instrText>
+        <w:instrText xml:space="preserve"> PAGEREF _Toc98820485 \h </w:instrText>
       </w:r>
       <w:r>
         <w:rPr>
@@ -3322,7 +3396,7 @@
         <w:rPr>
           <w:noProof/>
         </w:rPr>
-        <w:instrText xml:space="preserve"> PAGEREF _Toc98808910 \h </w:instrText>
+        <w:instrText xml:space="preserve"> PAGEREF _Toc98820486 \h </w:instrText>
       </w:r>
       <w:r>
         <w:rPr>
@@ -3396,7 +3470,7 @@
         <w:rPr>
           <w:noProof/>
         </w:rPr>
-        <w:instrText xml:space="preserve"> PAGEREF _Toc98808911 \h </w:instrText>
+        <w:instrText xml:space="preserve"> PAGEREF _Toc98820487 \h </w:instrText>
       </w:r>
       <w:r>
         <w:rPr>
@@ -3470,7 +3544,7 @@
         <w:rPr>
           <w:noProof/>
         </w:rPr>
-        <w:instrText xml:space="preserve"> PAGEREF _Toc98808912 \h </w:instrText>
+        <w:instrText xml:space="preserve"> PAGEREF _Toc98820488 \h </w:instrText>
       </w:r>
       <w:r>
         <w:rPr>
@@ -3544,7 +3618,7 @@
         <w:rPr>
           <w:noProof/>
         </w:rPr>
-        <w:instrText xml:space="preserve"> PAGEREF _Toc98808913 \h </w:instrText>
+        <w:instrText xml:space="preserve"> PAGEREF _Toc98820489 \h </w:instrText>
       </w:r>
       <w:r>
         <w:rPr>
@@ -3618,7 +3692,7 @@
         <w:rPr>
           <w:noProof/>
         </w:rPr>
-        <w:instrText xml:space="preserve"> PAGEREF _Toc98808914 \h </w:instrText>
+        <w:instrText xml:space="preserve"> PAGEREF _Toc98820490 \h </w:instrText>
       </w:r>
       <w:r>
         <w:rPr>
@@ -3692,7 +3766,7 @@
         <w:rPr>
           <w:noProof/>
         </w:rPr>
-        <w:instrText xml:space="preserve"> PAGEREF _Toc98808915 \h </w:instrText>
+        <w:instrText xml:space="preserve"> PAGEREF _Toc98820491 \h </w:instrText>
       </w:r>
       <w:r>
         <w:rPr>
@@ -3766,7 +3840,7 @@
         <w:rPr>
           <w:noProof/>
         </w:rPr>
-        <w:instrText xml:space="preserve"> PAGEREF _Toc98808916 \h </w:instrText>
+        <w:instrText xml:space="preserve"> PAGEREF _Toc98820492 \h </w:instrText>
       </w:r>
       <w:r>
         <w:rPr>
@@ -3783,7 +3857,7 @@
         <w:rPr>
           <w:noProof/>
         </w:rPr>
-        <w:t>25</w:t>
+        <w:t>26</w:t>
       </w:r>
       <w:r>
         <w:rPr>
@@ -3808,6 +3882,7 @@
         <w:rPr>
           <w:noProof/>
         </w:rPr>
+        <w:lastRenderedPageBreak/>
         <w:t>5.20</w:t>
       </w:r>
       <w:r>
@@ -3840,7 +3915,7 @@
         <w:rPr>
           <w:noProof/>
         </w:rPr>
-        <w:instrText xml:space="preserve"> PAGEREF _Toc98808917 \h </w:instrText>
+        <w:instrText xml:space="preserve"> PAGEREF _Toc98820493 \h </w:instrText>
       </w:r>
       <w:r>
         <w:rPr>
@@ -3857,7 +3932,7 @@
         <w:rPr>
           <w:noProof/>
         </w:rPr>
-        <w:t>25</w:t>
+        <w:t>26</w:t>
       </w:r>
       <w:r>
         <w:rPr>
@@ -3882,7 +3957,6 @@
         <w:rPr>
           <w:noProof/>
         </w:rPr>
-        <w:lastRenderedPageBreak/>
         <w:t>5.21</w:t>
       </w:r>
       <w:r>
@@ -3915,7 +3989,7 @@
         <w:rPr>
           <w:noProof/>
         </w:rPr>
-        <w:instrText xml:space="preserve"> PAGEREF _Toc98808918 \h </w:instrText>
+        <w:instrText xml:space="preserve"> PAGEREF _Toc98820494 \h </w:instrText>
       </w:r>
       <w:r>
         <w:rPr>
@@ -3932,7 +4006,7 @@
         <w:rPr>
           <w:noProof/>
         </w:rPr>
-        <w:t>25</w:t>
+        <w:t>26</w:t>
       </w:r>
       <w:r>
         <w:rPr>
@@ -3989,7 +4063,7 @@
         <w:rPr>
           <w:noProof/>
         </w:rPr>
-        <w:instrText xml:space="preserve"> PAGEREF _Toc98808919 \h </w:instrText>
+        <w:instrText xml:space="preserve"> PAGEREF _Toc98820495 \h </w:instrText>
       </w:r>
       <w:r>
         <w:rPr>
@@ -4006,7 +4080,7 @@
         <w:rPr>
           <w:noProof/>
         </w:rPr>
-        <w:t>25</w:t>
+        <w:t>26</w:t>
       </w:r>
       <w:r>
         <w:rPr>
@@ -4063,7 +4137,7 @@
         <w:rPr>
           <w:noProof/>
         </w:rPr>
-        <w:instrText xml:space="preserve"> PAGEREF _Toc98808920 \h </w:instrText>
+        <w:instrText xml:space="preserve"> PAGEREF _Toc98820496 \h </w:instrText>
       </w:r>
       <w:r>
         <w:rPr>
@@ -4121,13 +4195,13 @@
         <w:fldChar w:fldCharType="begin"/>
       </w:r>
       <w:r>
-        <w:instrText xml:space="preserve"> PAGEREF _Toc98808921 \h </w:instrText>
+        <w:instrText xml:space="preserve"> PAGEREF _Toc98820497 \h </w:instrText>
       </w:r>
       <w:r>
         <w:fldChar w:fldCharType="separate"/>
       </w:r>
       <w:r>
-        <w:t>26</w:t>
+        <w:t>27</w:t>
       </w:r>
       <w:r>
         <w:fldChar w:fldCharType="end"/>
@@ -4165,13 +4239,13 @@
         <w:fldChar w:fldCharType="begin"/>
       </w:r>
       <w:r>
-        <w:instrText xml:space="preserve"> PAGEREF _Toc98808922 \h </w:instrText>
+        <w:instrText xml:space="preserve"> PAGEREF _Toc98820498 \h </w:instrText>
       </w:r>
       <w:r>
         <w:fldChar w:fldCharType="separate"/>
       </w:r>
       <w:r>
-        <w:t>26</w:t>
+        <w:t>27</w:t>
       </w:r>
       <w:r>
         <w:fldChar w:fldCharType="end"/>
@@ -4225,7 +4299,7 @@
         <w:rPr>
           <w:noProof/>
         </w:rPr>
-        <w:instrText xml:space="preserve"> PAGEREF _Toc98808923 \h </w:instrText>
+        <w:instrText xml:space="preserve"> PAGEREF _Toc98820499 \h </w:instrText>
       </w:r>
       <w:r>
         <w:rPr>
@@ -4242,7 +4316,7 @@
         <w:rPr>
           <w:noProof/>
         </w:rPr>
-        <w:t>26</w:t>
+        <w:t>27</w:t>
       </w:r>
       <w:r>
         <w:rPr>
@@ -4299,7 +4373,7 @@
         <w:rPr>
           <w:noProof/>
         </w:rPr>
-        <w:instrText xml:space="preserve"> PAGEREF _Toc98808924 \h </w:instrText>
+        <w:instrText xml:space="preserve"> PAGEREF _Toc98820500 \h </w:instrText>
       </w:r>
       <w:r>
         <w:rPr>
@@ -4316,7 +4390,7 @@
         <w:rPr>
           <w:noProof/>
         </w:rPr>
-        <w:t>26</w:t>
+        <w:t>27</w:t>
       </w:r>
       <w:r>
         <w:rPr>
@@ -4373,7 +4447,7 @@
         <w:rPr>
           <w:noProof/>
         </w:rPr>
-        <w:instrText xml:space="preserve"> PAGEREF _Toc98808925 \h </w:instrText>
+        <w:instrText xml:space="preserve"> PAGEREF _Toc98820501 \h </w:instrText>
       </w:r>
       <w:r>
         <w:rPr>
@@ -4390,7 +4464,7 @@
         <w:rPr>
           <w:noProof/>
         </w:rPr>
-        <w:t>27</w:t>
+        <w:t>28</w:t>
       </w:r>
       <w:r>
         <w:rPr>
@@ -4447,7 +4521,7 @@
         <w:rPr>
           <w:noProof/>
         </w:rPr>
-        <w:instrText xml:space="preserve"> PAGEREF _Toc98808926 \h </w:instrText>
+        <w:instrText xml:space="preserve"> PAGEREF _Toc98820502 \h </w:instrText>
       </w:r>
       <w:r>
         <w:rPr>
@@ -4464,7 +4538,7 @@
         <w:rPr>
           <w:noProof/>
         </w:rPr>
-        <w:t>27</w:t>
+        <w:t>28</w:t>
       </w:r>
       <w:r>
         <w:rPr>
@@ -4496,7 +4570,7 @@
         <w:tab/>
       </w:r>
       <w:r>
-        <w:t>CRC Cards</w:t>
+        <w:t>CRC Cards (First Pass)</w:t>
       </w:r>
       <w:r>
         <w:tab/>
@@ -4505,13 +4579,13 @@
         <w:fldChar w:fldCharType="begin"/>
       </w:r>
       <w:r>
-        <w:instrText xml:space="preserve"> PAGEREF _Toc98808927 \h </w:instrText>
+        <w:instrText xml:space="preserve"> PAGEREF _Toc98820503 \h </w:instrText>
       </w:r>
       <w:r>
         <w:fldChar w:fldCharType="separate"/>
       </w:r>
       <w:r>
-        <w:t>27</w:t>
+        <w:t>29</w:t>
       </w:r>
       <w:r>
         <w:fldChar w:fldCharType="end"/>
@@ -4519,45 +4593,1333 @@
     </w:p>
     <w:p>
       <w:pPr>
-        <w:pStyle w:val="TOC1"/>
+        <w:pStyle w:val="TOC2"/>
+        <w:tabs>
+          <w:tab w:val="left" w:pos="960"/>
+        </w:tabs>
         <w:rPr>
           <w:rFonts w:ascii="Calibri" w:hAnsi="Calibri"/>
-          <w:b w:val="0"/>
-          <w:sz w:val="22"/>
+          <w:noProof/>
           <w:szCs w:val="22"/>
         </w:rPr>
       </w:pPr>
       <w:r>
-        <w:t>9.</w:t>
+        <w:rPr>
+          <w:noProof/>
+        </w:rPr>
+        <w:t>8.1</w:t>
       </w:r>
       <w:r>
         <w:rPr>
           <w:rFonts w:ascii="Calibri" w:hAnsi="Calibri"/>
-          <w:b w:val="0"/>
-          <w:sz w:val="22"/>
+          <w:noProof/>
           <w:szCs w:val="22"/>
         </w:rPr>
         <w:tab/>
       </w:r>
       <w:r>
-        <w:t>Design Patterns</w:t>
-      </w:r>
-      <w:r>
+        <w:rPr>
+          <w:noProof/>
+        </w:rPr>
+        <w:t>Rank</w:t>
+      </w:r>
+      <w:r>
+        <w:rPr>
+          <w:noProof/>
+        </w:rPr>
         <w:tab/>
       </w:r>
       <w:r>
+        <w:rPr>
+          <w:noProof/>
+        </w:rPr>
         <w:fldChar w:fldCharType="begin"/>
       </w:r>
       <w:r>
-        <w:instrText xml:space="preserve"> PAGEREF _Toc98808928 \h </w:instrText>
-      </w:r>
-      <w:r>
+        <w:rPr>
+          <w:noProof/>
+        </w:rPr>
+        <w:instrText xml:space="preserve"> PAGEREF _Toc98820504 \h </w:instrText>
+      </w:r>
+      <w:r>
+        <w:rPr>
+          <w:noProof/>
+        </w:rPr>
+      </w:r>
+      <w:r>
+        <w:rPr>
+          <w:noProof/>
+        </w:rPr>
         <w:fldChar w:fldCharType="separate"/>
       </w:r>
       <w:r>
-        <w:t>27</w:t>
-      </w:r>
-      <w:r>
+        <w:rPr>
+          <w:noProof/>
+        </w:rPr>
+        <w:t>29</w:t>
+      </w:r>
+      <w:r>
+        <w:rPr>
+          <w:noProof/>
+        </w:rPr>
+        <w:fldChar w:fldCharType="end"/>
+      </w:r>
+    </w:p>
+    <w:p>
+      <w:pPr>
+        <w:pStyle w:val="TOC2"/>
+        <w:tabs>
+          <w:tab w:val="left" w:pos="960"/>
+        </w:tabs>
+        <w:rPr>
+          <w:rFonts w:ascii="Calibri" w:hAnsi="Calibri"/>
+          <w:noProof/>
+          <w:szCs w:val="22"/>
+        </w:rPr>
+      </w:pPr>
+      <w:r>
+        <w:rPr>
+          <w:noProof/>
+        </w:rPr>
+        <w:t>8.2</w:t>
+      </w:r>
+      <w:r>
+        <w:rPr>
+          <w:rFonts w:ascii="Calibri" w:hAnsi="Calibri"/>
+          <w:noProof/>
+          <w:szCs w:val="22"/>
+        </w:rPr>
+        <w:tab/>
+      </w:r>
+      <w:r>
+        <w:rPr>
+          <w:noProof/>
+        </w:rPr>
+        <w:t>Suit</w:t>
+      </w:r>
+      <w:r>
+        <w:rPr>
+          <w:noProof/>
+        </w:rPr>
+        <w:tab/>
+      </w:r>
+      <w:r>
+        <w:rPr>
+          <w:noProof/>
+        </w:rPr>
+        <w:fldChar w:fldCharType="begin"/>
+      </w:r>
+      <w:r>
+        <w:rPr>
+          <w:noProof/>
+        </w:rPr>
+        <w:instrText xml:space="preserve"> PAGEREF _Toc98820505 \h </w:instrText>
+      </w:r>
+      <w:r>
+        <w:rPr>
+          <w:noProof/>
+        </w:rPr>
+      </w:r>
+      <w:r>
+        <w:rPr>
+          <w:noProof/>
+        </w:rPr>
+        <w:fldChar w:fldCharType="separate"/>
+      </w:r>
+      <w:r>
+        <w:rPr>
+          <w:noProof/>
+        </w:rPr>
+        <w:t>30</w:t>
+      </w:r>
+      <w:r>
+        <w:rPr>
+          <w:noProof/>
+        </w:rPr>
+        <w:fldChar w:fldCharType="end"/>
+      </w:r>
+    </w:p>
+    <w:p>
+      <w:pPr>
+        <w:pStyle w:val="TOC2"/>
+        <w:tabs>
+          <w:tab w:val="left" w:pos="960"/>
+        </w:tabs>
+        <w:rPr>
+          <w:rFonts w:ascii="Calibri" w:hAnsi="Calibri"/>
+          <w:noProof/>
+          <w:szCs w:val="22"/>
+        </w:rPr>
+      </w:pPr>
+      <w:r>
+        <w:rPr>
+          <w:noProof/>
+        </w:rPr>
+        <w:t>8.3</w:t>
+      </w:r>
+      <w:r>
+        <w:rPr>
+          <w:rFonts w:ascii="Calibri" w:hAnsi="Calibri"/>
+          <w:noProof/>
+          <w:szCs w:val="22"/>
+        </w:rPr>
+        <w:tab/>
+      </w:r>
+      <w:r>
+        <w:rPr>
+          <w:noProof/>
+        </w:rPr>
+        <w:t>Card</w:t>
+      </w:r>
+      <w:r>
+        <w:rPr>
+          <w:noProof/>
+        </w:rPr>
+        <w:tab/>
+      </w:r>
+      <w:r>
+        <w:rPr>
+          <w:noProof/>
+        </w:rPr>
+        <w:fldChar w:fldCharType="begin"/>
+      </w:r>
+      <w:r>
+        <w:rPr>
+          <w:noProof/>
+        </w:rPr>
+        <w:instrText xml:space="preserve"> PAGEREF _Toc98820506 \h </w:instrText>
+      </w:r>
+      <w:r>
+        <w:rPr>
+          <w:noProof/>
+        </w:rPr>
+      </w:r>
+      <w:r>
+        <w:rPr>
+          <w:noProof/>
+        </w:rPr>
+        <w:fldChar w:fldCharType="separate"/>
+      </w:r>
+      <w:r>
+        <w:rPr>
+          <w:noProof/>
+        </w:rPr>
+        <w:t>32</w:t>
+      </w:r>
+      <w:r>
+        <w:rPr>
+          <w:noProof/>
+        </w:rPr>
+        <w:fldChar w:fldCharType="end"/>
+      </w:r>
+    </w:p>
+    <w:p>
+      <w:pPr>
+        <w:pStyle w:val="TOC2"/>
+        <w:tabs>
+          <w:tab w:val="left" w:pos="960"/>
+        </w:tabs>
+        <w:rPr>
+          <w:rFonts w:ascii="Calibri" w:hAnsi="Calibri"/>
+          <w:noProof/>
+          <w:szCs w:val="22"/>
+        </w:rPr>
+      </w:pPr>
+      <w:r>
+        <w:rPr>
+          <w:noProof/>
+        </w:rPr>
+        <w:t>8.4</w:t>
+      </w:r>
+      <w:r>
+        <w:rPr>
+          <w:rFonts w:ascii="Calibri" w:hAnsi="Calibri"/>
+          <w:noProof/>
+          <w:szCs w:val="22"/>
+        </w:rPr>
+        <w:tab/>
+      </w:r>
+      <w:r>
+        <w:rPr>
+          <w:noProof/>
+        </w:rPr>
+        <w:t>Deck</w:t>
+      </w:r>
+      <w:r>
+        <w:rPr>
+          <w:noProof/>
+        </w:rPr>
+        <w:tab/>
+      </w:r>
+      <w:r>
+        <w:rPr>
+          <w:noProof/>
+        </w:rPr>
+        <w:fldChar w:fldCharType="begin"/>
+      </w:r>
+      <w:r>
+        <w:rPr>
+          <w:noProof/>
+        </w:rPr>
+        <w:instrText xml:space="preserve"> PAGEREF _Toc98820507 \h </w:instrText>
+      </w:r>
+      <w:r>
+        <w:rPr>
+          <w:noProof/>
+        </w:rPr>
+      </w:r>
+      <w:r>
+        <w:rPr>
+          <w:noProof/>
+        </w:rPr>
+        <w:fldChar w:fldCharType="separate"/>
+      </w:r>
+      <w:r>
+        <w:rPr>
+          <w:noProof/>
+        </w:rPr>
+        <w:t>34</w:t>
+      </w:r>
+      <w:r>
+        <w:rPr>
+          <w:noProof/>
+        </w:rPr>
+        <w:fldChar w:fldCharType="end"/>
+      </w:r>
+    </w:p>
+    <w:p>
+      <w:pPr>
+        <w:pStyle w:val="TOC2"/>
+        <w:tabs>
+          <w:tab w:val="left" w:pos="960"/>
+        </w:tabs>
+        <w:rPr>
+          <w:rFonts w:ascii="Calibri" w:hAnsi="Calibri"/>
+          <w:noProof/>
+          <w:szCs w:val="22"/>
+        </w:rPr>
+      </w:pPr>
+      <w:r>
+        <w:rPr>
+          <w:noProof/>
+        </w:rPr>
+        <w:t>8.5</w:t>
+      </w:r>
+      <w:r>
+        <w:rPr>
+          <w:rFonts w:ascii="Calibri" w:hAnsi="Calibri"/>
+          <w:noProof/>
+          <w:szCs w:val="22"/>
+        </w:rPr>
+        <w:tab/>
+      </w:r>
+      <w:r>
+        <w:rPr>
+          <w:noProof/>
+        </w:rPr>
+        <w:t>Player</w:t>
+      </w:r>
+      <w:r>
+        <w:rPr>
+          <w:noProof/>
+        </w:rPr>
+        <w:tab/>
+      </w:r>
+      <w:r>
+        <w:rPr>
+          <w:noProof/>
+        </w:rPr>
+        <w:fldChar w:fldCharType="begin"/>
+      </w:r>
+      <w:r>
+        <w:rPr>
+          <w:noProof/>
+        </w:rPr>
+        <w:instrText xml:space="preserve"> PAGEREF _Toc98820508 \h </w:instrText>
+      </w:r>
+      <w:r>
+        <w:rPr>
+          <w:noProof/>
+        </w:rPr>
+      </w:r>
+      <w:r>
+        <w:rPr>
+          <w:noProof/>
+        </w:rPr>
+        <w:fldChar w:fldCharType="separate"/>
+      </w:r>
+      <w:r>
+        <w:rPr>
+          <w:noProof/>
+        </w:rPr>
+        <w:t>36</w:t>
+      </w:r>
+      <w:r>
+        <w:rPr>
+          <w:noProof/>
+        </w:rPr>
+        <w:fldChar w:fldCharType="end"/>
+      </w:r>
+    </w:p>
+    <w:p>
+      <w:pPr>
+        <w:pStyle w:val="TOC2"/>
+        <w:tabs>
+          <w:tab w:val="left" w:pos="960"/>
+        </w:tabs>
+        <w:rPr>
+          <w:rFonts w:ascii="Calibri" w:hAnsi="Calibri"/>
+          <w:noProof/>
+          <w:szCs w:val="22"/>
+        </w:rPr>
+      </w:pPr>
+      <w:r>
+        <w:rPr>
+          <w:noProof/>
+        </w:rPr>
+        <w:t>8.6</w:t>
+      </w:r>
+      <w:r>
+        <w:rPr>
+          <w:rFonts w:ascii="Calibri" w:hAnsi="Calibri"/>
+          <w:noProof/>
+          <w:szCs w:val="22"/>
+        </w:rPr>
+        <w:tab/>
+      </w:r>
+      <w:r>
+        <w:rPr>
+          <w:noProof/>
+        </w:rPr>
+        <w:t>Computer Player</w:t>
+      </w:r>
+      <w:r>
+        <w:rPr>
+          <w:noProof/>
+        </w:rPr>
+        <w:tab/>
+      </w:r>
+      <w:r>
+        <w:rPr>
+          <w:noProof/>
+        </w:rPr>
+        <w:fldChar w:fldCharType="begin"/>
+      </w:r>
+      <w:r>
+        <w:rPr>
+          <w:noProof/>
+        </w:rPr>
+        <w:instrText xml:space="preserve"> PAGEREF _Toc98820509 \h </w:instrText>
+      </w:r>
+      <w:r>
+        <w:rPr>
+          <w:noProof/>
+        </w:rPr>
+      </w:r>
+      <w:r>
+        <w:rPr>
+          <w:noProof/>
+        </w:rPr>
+        <w:fldChar w:fldCharType="separate"/>
+      </w:r>
+      <w:r>
+        <w:rPr>
+          <w:noProof/>
+        </w:rPr>
+        <w:t>38</w:t>
+      </w:r>
+      <w:r>
+        <w:rPr>
+          <w:noProof/>
+        </w:rPr>
+        <w:fldChar w:fldCharType="end"/>
+      </w:r>
+    </w:p>
+    <w:p>
+      <w:pPr>
+        <w:pStyle w:val="TOC2"/>
+        <w:tabs>
+          <w:tab w:val="left" w:pos="960"/>
+        </w:tabs>
+        <w:rPr>
+          <w:rFonts w:ascii="Calibri" w:hAnsi="Calibri"/>
+          <w:noProof/>
+          <w:szCs w:val="22"/>
+        </w:rPr>
+      </w:pPr>
+      <w:r>
+        <w:rPr>
+          <w:noProof/>
+        </w:rPr>
+        <w:t>8.7</w:t>
+      </w:r>
+      <w:r>
+        <w:rPr>
+          <w:rFonts w:ascii="Calibri" w:hAnsi="Calibri"/>
+          <w:noProof/>
+          <w:szCs w:val="22"/>
+        </w:rPr>
+        <w:tab/>
+      </w:r>
+      <w:r>
+        <w:rPr>
+          <w:noProof/>
+        </w:rPr>
+        <w:t>Meld</w:t>
+      </w:r>
+      <w:r>
+        <w:rPr>
+          <w:noProof/>
+        </w:rPr>
+        <w:tab/>
+      </w:r>
+      <w:r>
+        <w:rPr>
+          <w:noProof/>
+        </w:rPr>
+        <w:fldChar w:fldCharType="begin"/>
+      </w:r>
+      <w:r>
+        <w:rPr>
+          <w:noProof/>
+        </w:rPr>
+        <w:instrText xml:space="preserve"> PAGEREF _Toc98820510 \h </w:instrText>
+      </w:r>
+      <w:r>
+        <w:rPr>
+          <w:noProof/>
+        </w:rPr>
+      </w:r>
+      <w:r>
+        <w:rPr>
+          <w:noProof/>
+        </w:rPr>
+        <w:fldChar w:fldCharType="separate"/>
+      </w:r>
+      <w:r>
+        <w:rPr>
+          <w:noProof/>
+        </w:rPr>
+        <w:t>40</w:t>
+      </w:r>
+      <w:r>
+        <w:rPr>
+          <w:noProof/>
+        </w:rPr>
+        <w:fldChar w:fldCharType="end"/>
+      </w:r>
+    </w:p>
+    <w:p>
+      <w:pPr>
+        <w:pStyle w:val="TOC2"/>
+        <w:tabs>
+          <w:tab w:val="left" w:pos="960"/>
+        </w:tabs>
+        <w:rPr>
+          <w:rFonts w:ascii="Calibri" w:hAnsi="Calibri"/>
+          <w:noProof/>
+          <w:szCs w:val="22"/>
+        </w:rPr>
+      </w:pPr>
+      <w:r>
+        <w:rPr>
+          <w:noProof/>
+        </w:rPr>
+        <w:t>8.8</w:t>
+      </w:r>
+      <w:r>
+        <w:rPr>
+          <w:rFonts w:ascii="Calibri" w:hAnsi="Calibri"/>
+          <w:noProof/>
+          <w:szCs w:val="22"/>
+        </w:rPr>
+        <w:tab/>
+      </w:r>
+      <w:r>
+        <w:rPr>
+          <w:noProof/>
+        </w:rPr>
+        <w:t>Meld Set</w:t>
+      </w:r>
+      <w:r>
+        <w:rPr>
+          <w:noProof/>
+        </w:rPr>
+        <w:tab/>
+      </w:r>
+      <w:r>
+        <w:rPr>
+          <w:noProof/>
+        </w:rPr>
+        <w:fldChar w:fldCharType="begin"/>
+      </w:r>
+      <w:r>
+        <w:rPr>
+          <w:noProof/>
+        </w:rPr>
+        <w:instrText xml:space="preserve"> PAGEREF _Toc98820511 \h </w:instrText>
+      </w:r>
+      <w:r>
+        <w:rPr>
+          <w:noProof/>
+        </w:rPr>
+      </w:r>
+      <w:r>
+        <w:rPr>
+          <w:noProof/>
+        </w:rPr>
+        <w:fldChar w:fldCharType="separate"/>
+      </w:r>
+      <w:r>
+        <w:rPr>
+          <w:noProof/>
+        </w:rPr>
+        <w:t>42</w:t>
+      </w:r>
+      <w:r>
+        <w:rPr>
+          <w:noProof/>
+        </w:rPr>
+        <w:fldChar w:fldCharType="end"/>
+      </w:r>
+    </w:p>
+    <w:p>
+      <w:pPr>
+        <w:pStyle w:val="TOC2"/>
+        <w:tabs>
+          <w:tab w:val="left" w:pos="960"/>
+        </w:tabs>
+        <w:rPr>
+          <w:rFonts w:ascii="Calibri" w:hAnsi="Calibri"/>
+          <w:noProof/>
+          <w:szCs w:val="22"/>
+        </w:rPr>
+      </w:pPr>
+      <w:r>
+        <w:rPr>
+          <w:noProof/>
+        </w:rPr>
+        <w:t>8.9</w:t>
+      </w:r>
+      <w:r>
+        <w:rPr>
+          <w:rFonts w:ascii="Calibri" w:hAnsi="Calibri"/>
+          <w:noProof/>
+          <w:szCs w:val="22"/>
+        </w:rPr>
+        <w:tab/>
+      </w:r>
+      <w:r>
+        <w:rPr>
+          <w:noProof/>
+        </w:rPr>
+        <w:t>Meld Run</w:t>
+      </w:r>
+      <w:r>
+        <w:rPr>
+          <w:noProof/>
+        </w:rPr>
+        <w:tab/>
+      </w:r>
+      <w:r>
+        <w:rPr>
+          <w:noProof/>
+        </w:rPr>
+        <w:fldChar w:fldCharType="begin"/>
+      </w:r>
+      <w:r>
+        <w:rPr>
+          <w:noProof/>
+        </w:rPr>
+        <w:instrText xml:space="preserve"> PAGEREF _Toc98820512 \h </w:instrText>
+      </w:r>
+      <w:r>
+        <w:rPr>
+          <w:noProof/>
+        </w:rPr>
+      </w:r>
+      <w:r>
+        <w:rPr>
+          <w:noProof/>
+        </w:rPr>
+        <w:fldChar w:fldCharType="separate"/>
+      </w:r>
+      <w:r>
+        <w:rPr>
+          <w:noProof/>
+        </w:rPr>
+        <w:t>44</w:t>
+      </w:r>
+      <w:r>
+        <w:rPr>
+          <w:noProof/>
+        </w:rPr>
+        <w:fldChar w:fldCharType="end"/>
+      </w:r>
+    </w:p>
+    <w:p>
+      <w:pPr>
+        <w:pStyle w:val="TOC2"/>
+        <w:tabs>
+          <w:tab w:val="left" w:pos="960"/>
+        </w:tabs>
+        <w:rPr>
+          <w:rFonts w:ascii="Calibri" w:hAnsi="Calibri"/>
+          <w:noProof/>
+          <w:szCs w:val="22"/>
+        </w:rPr>
+      </w:pPr>
+      <w:r>
+        <w:rPr>
+          <w:noProof/>
+        </w:rPr>
+        <w:t>8.10</w:t>
+      </w:r>
+      <w:r>
+        <w:rPr>
+          <w:rFonts w:ascii="Calibri" w:hAnsi="Calibri"/>
+          <w:noProof/>
+          <w:szCs w:val="22"/>
+        </w:rPr>
+        <w:tab/>
+      </w:r>
+      <w:r>
+        <w:rPr>
+          <w:noProof/>
+        </w:rPr>
+        <w:t>Discard Pile</w:t>
+      </w:r>
+      <w:r>
+        <w:rPr>
+          <w:noProof/>
+        </w:rPr>
+        <w:tab/>
+      </w:r>
+      <w:r>
+        <w:rPr>
+          <w:noProof/>
+        </w:rPr>
+        <w:fldChar w:fldCharType="begin"/>
+      </w:r>
+      <w:r>
+        <w:rPr>
+          <w:noProof/>
+        </w:rPr>
+        <w:instrText xml:space="preserve"> PAGEREF _Toc98820513 \h </w:instrText>
+      </w:r>
+      <w:r>
+        <w:rPr>
+          <w:noProof/>
+        </w:rPr>
+      </w:r>
+      <w:r>
+        <w:rPr>
+          <w:noProof/>
+        </w:rPr>
+        <w:fldChar w:fldCharType="separate"/>
+      </w:r>
+      <w:r>
+        <w:rPr>
+          <w:noProof/>
+        </w:rPr>
+        <w:t>46</w:t>
+      </w:r>
+      <w:r>
+        <w:rPr>
+          <w:noProof/>
+        </w:rPr>
+        <w:fldChar w:fldCharType="end"/>
+      </w:r>
+    </w:p>
+    <w:p>
+      <w:pPr>
+        <w:pStyle w:val="TOC2"/>
+        <w:tabs>
+          <w:tab w:val="left" w:pos="960"/>
+        </w:tabs>
+        <w:rPr>
+          <w:rFonts w:ascii="Calibri" w:hAnsi="Calibri"/>
+          <w:noProof/>
+          <w:szCs w:val="22"/>
+        </w:rPr>
+      </w:pPr>
+      <w:r>
+        <w:rPr>
+          <w:noProof/>
+        </w:rPr>
+        <w:t>8.11</w:t>
+      </w:r>
+      <w:r>
+        <w:rPr>
+          <w:rFonts w:ascii="Calibri" w:hAnsi="Calibri"/>
+          <w:noProof/>
+          <w:szCs w:val="22"/>
+        </w:rPr>
+        <w:tab/>
+      </w:r>
+      <w:r>
+        <w:rPr>
+          <w:noProof/>
+        </w:rPr>
+        <w:t>Game State</w:t>
+      </w:r>
+      <w:r>
+        <w:rPr>
+          <w:noProof/>
+        </w:rPr>
+        <w:tab/>
+      </w:r>
+      <w:r>
+        <w:rPr>
+          <w:noProof/>
+        </w:rPr>
+        <w:fldChar w:fldCharType="begin"/>
+      </w:r>
+      <w:r>
+        <w:rPr>
+          <w:noProof/>
+        </w:rPr>
+        <w:instrText xml:space="preserve"> PAGEREF _Toc98820514 \h </w:instrText>
+      </w:r>
+      <w:r>
+        <w:rPr>
+          <w:noProof/>
+        </w:rPr>
+      </w:r>
+      <w:r>
+        <w:rPr>
+          <w:noProof/>
+        </w:rPr>
+        <w:fldChar w:fldCharType="separate"/>
+      </w:r>
+      <w:r>
+        <w:rPr>
+          <w:noProof/>
+        </w:rPr>
+        <w:t>48</w:t>
+      </w:r>
+      <w:r>
+        <w:rPr>
+          <w:noProof/>
+        </w:rPr>
+        <w:fldChar w:fldCharType="end"/>
+      </w:r>
+    </w:p>
+    <w:p>
+      <w:pPr>
+        <w:pStyle w:val="TOC2"/>
+        <w:tabs>
+          <w:tab w:val="left" w:pos="960"/>
+        </w:tabs>
+        <w:rPr>
+          <w:rFonts w:ascii="Calibri" w:hAnsi="Calibri"/>
+          <w:noProof/>
+          <w:szCs w:val="22"/>
+        </w:rPr>
+      </w:pPr>
+      <w:r>
+        <w:rPr>
+          <w:noProof/>
+        </w:rPr>
+        <w:t>8.12</w:t>
+      </w:r>
+      <w:r>
+        <w:rPr>
+          <w:rFonts w:ascii="Calibri" w:hAnsi="Calibri"/>
+          <w:noProof/>
+          <w:szCs w:val="22"/>
+        </w:rPr>
+        <w:tab/>
+      </w:r>
+      <w:r>
+        <w:rPr>
+          <w:noProof/>
+        </w:rPr>
+        <w:t>Board</w:t>
+      </w:r>
+      <w:r>
+        <w:rPr>
+          <w:noProof/>
+        </w:rPr>
+        <w:tab/>
+      </w:r>
+      <w:r>
+        <w:rPr>
+          <w:noProof/>
+        </w:rPr>
+        <w:fldChar w:fldCharType="begin"/>
+      </w:r>
+      <w:r>
+        <w:rPr>
+          <w:noProof/>
+        </w:rPr>
+        <w:instrText xml:space="preserve"> PAGEREF _Toc98820515 \h </w:instrText>
+      </w:r>
+      <w:r>
+        <w:rPr>
+          <w:noProof/>
+        </w:rPr>
+      </w:r>
+      <w:r>
+        <w:rPr>
+          <w:noProof/>
+        </w:rPr>
+        <w:fldChar w:fldCharType="separate"/>
+      </w:r>
+      <w:r>
+        <w:rPr>
+          <w:noProof/>
+        </w:rPr>
+        <w:t>50</w:t>
+      </w:r>
+      <w:r>
+        <w:rPr>
+          <w:noProof/>
+        </w:rPr>
+        <w:fldChar w:fldCharType="end"/>
+      </w:r>
+    </w:p>
+    <w:p>
+      <w:pPr>
+        <w:pStyle w:val="TOC2"/>
+        <w:tabs>
+          <w:tab w:val="left" w:pos="960"/>
+        </w:tabs>
+        <w:rPr>
+          <w:rFonts w:ascii="Calibri" w:hAnsi="Calibri"/>
+          <w:noProof/>
+          <w:szCs w:val="22"/>
+        </w:rPr>
+      </w:pPr>
+      <w:r>
+        <w:rPr>
+          <w:noProof/>
+        </w:rPr>
+        <w:t>8.13</w:t>
+      </w:r>
+      <w:r>
+        <w:rPr>
+          <w:rFonts w:ascii="Calibri" w:hAnsi="Calibri"/>
+          <w:noProof/>
+          <w:szCs w:val="22"/>
+        </w:rPr>
+        <w:tab/>
+      </w:r>
+      <w:r>
+        <w:rPr>
+          <w:noProof/>
+        </w:rPr>
+        <w:t>Knock Slot</w:t>
+      </w:r>
+      <w:r>
+        <w:rPr>
+          <w:noProof/>
+        </w:rPr>
+        <w:tab/>
+      </w:r>
+      <w:r>
+        <w:rPr>
+          <w:noProof/>
+        </w:rPr>
+        <w:fldChar w:fldCharType="begin"/>
+      </w:r>
+      <w:r>
+        <w:rPr>
+          <w:noProof/>
+        </w:rPr>
+        <w:instrText xml:space="preserve"> PAGEREF _Toc98820516 \h </w:instrText>
+      </w:r>
+      <w:r>
+        <w:rPr>
+          <w:noProof/>
+        </w:rPr>
+      </w:r>
+      <w:r>
+        <w:rPr>
+          <w:noProof/>
+        </w:rPr>
+        <w:fldChar w:fldCharType="separate"/>
+      </w:r>
+      <w:r>
+        <w:rPr>
+          <w:noProof/>
+        </w:rPr>
+        <w:t>52</w:t>
+      </w:r>
+      <w:r>
+        <w:rPr>
+          <w:noProof/>
+        </w:rPr>
+        <w:fldChar w:fldCharType="end"/>
+      </w:r>
+    </w:p>
+    <w:p>
+      <w:pPr>
+        <w:pStyle w:val="TOC2"/>
+        <w:tabs>
+          <w:tab w:val="left" w:pos="960"/>
+        </w:tabs>
+        <w:rPr>
+          <w:rFonts w:ascii="Calibri" w:hAnsi="Calibri"/>
+          <w:noProof/>
+          <w:szCs w:val="22"/>
+        </w:rPr>
+      </w:pPr>
+      <w:r>
+        <w:rPr>
+          <w:noProof/>
+        </w:rPr>
+        <w:t>8.14</w:t>
+      </w:r>
+      <w:r>
+        <w:rPr>
+          <w:rFonts w:ascii="Calibri" w:hAnsi="Calibri"/>
+          <w:noProof/>
+          <w:szCs w:val="22"/>
+        </w:rPr>
+        <w:tab/>
+      </w:r>
+      <w:r>
+        <w:rPr>
+          <w:noProof/>
+        </w:rPr>
+        <w:t>Pass Button</w:t>
+      </w:r>
+      <w:r>
+        <w:rPr>
+          <w:noProof/>
+        </w:rPr>
+        <w:tab/>
+      </w:r>
+      <w:r>
+        <w:rPr>
+          <w:noProof/>
+        </w:rPr>
+        <w:fldChar w:fldCharType="begin"/>
+      </w:r>
+      <w:r>
+        <w:rPr>
+          <w:noProof/>
+        </w:rPr>
+        <w:instrText xml:space="preserve"> PAGEREF _Toc98820517 \h </w:instrText>
+      </w:r>
+      <w:r>
+        <w:rPr>
+          <w:noProof/>
+        </w:rPr>
+      </w:r>
+      <w:r>
+        <w:rPr>
+          <w:noProof/>
+        </w:rPr>
+        <w:fldChar w:fldCharType="separate"/>
+      </w:r>
+      <w:r>
+        <w:rPr>
+          <w:noProof/>
+        </w:rPr>
+        <w:t>54</w:t>
+      </w:r>
+      <w:r>
+        <w:rPr>
+          <w:noProof/>
+        </w:rPr>
+        <w:fldChar w:fldCharType="end"/>
+      </w:r>
+    </w:p>
+    <w:p>
+      <w:pPr>
+        <w:pStyle w:val="TOC2"/>
+        <w:tabs>
+          <w:tab w:val="left" w:pos="960"/>
+        </w:tabs>
+        <w:rPr>
+          <w:rFonts w:ascii="Calibri" w:hAnsi="Calibri"/>
+          <w:noProof/>
+          <w:szCs w:val="22"/>
+        </w:rPr>
+      </w:pPr>
+      <w:r>
+        <w:rPr>
+          <w:noProof/>
+        </w:rPr>
+        <w:t>8.15</w:t>
+      </w:r>
+      <w:r>
+        <w:rPr>
+          <w:rFonts w:ascii="Calibri" w:hAnsi="Calibri"/>
+          <w:noProof/>
+          <w:szCs w:val="22"/>
+        </w:rPr>
+        <w:tab/>
+      </w:r>
+      <w:r>
+        <w:rPr>
+          <w:noProof/>
+        </w:rPr>
+        <w:t>Scoreboard</w:t>
+      </w:r>
+      <w:r>
+        <w:rPr>
+          <w:noProof/>
+        </w:rPr>
+        <w:tab/>
+      </w:r>
+      <w:r>
+        <w:rPr>
+          <w:noProof/>
+        </w:rPr>
+        <w:fldChar w:fldCharType="begin"/>
+      </w:r>
+      <w:r>
+        <w:rPr>
+          <w:noProof/>
+        </w:rPr>
+        <w:instrText xml:space="preserve"> PAGEREF _Toc98820518 \h </w:instrText>
+      </w:r>
+      <w:r>
+        <w:rPr>
+          <w:noProof/>
+        </w:rPr>
+      </w:r>
+      <w:r>
+        <w:rPr>
+          <w:noProof/>
+        </w:rPr>
+        <w:fldChar w:fldCharType="separate"/>
+      </w:r>
+      <w:r>
+        <w:rPr>
+          <w:noProof/>
+        </w:rPr>
+        <w:t>56</w:t>
+      </w:r>
+      <w:r>
+        <w:rPr>
+          <w:noProof/>
+        </w:rPr>
+        <w:fldChar w:fldCharType="end"/>
+      </w:r>
+    </w:p>
+    <w:p>
+      <w:pPr>
+        <w:pStyle w:val="TOC2"/>
+        <w:tabs>
+          <w:tab w:val="left" w:pos="960"/>
+        </w:tabs>
+        <w:rPr>
+          <w:rFonts w:ascii="Calibri" w:hAnsi="Calibri"/>
+          <w:noProof/>
+          <w:szCs w:val="22"/>
+        </w:rPr>
+      </w:pPr>
+      <w:r>
+        <w:rPr>
+          <w:noProof/>
+        </w:rPr>
+        <w:t>8.16</w:t>
+      </w:r>
+      <w:r>
+        <w:rPr>
+          <w:rFonts w:ascii="Calibri" w:hAnsi="Calibri"/>
+          <w:noProof/>
+          <w:szCs w:val="22"/>
+        </w:rPr>
+        <w:tab/>
+      </w:r>
+      <w:r>
+        <w:rPr>
+          <w:noProof/>
+        </w:rPr>
+        <w:t>Gin Rummy Controller</w:t>
+      </w:r>
+      <w:r>
+        <w:rPr>
+          <w:noProof/>
+        </w:rPr>
+        <w:tab/>
+      </w:r>
+      <w:r>
+        <w:rPr>
+          <w:noProof/>
+        </w:rPr>
+        <w:fldChar w:fldCharType="begin"/>
+      </w:r>
+      <w:r>
+        <w:rPr>
+          <w:noProof/>
+        </w:rPr>
+        <w:instrText xml:space="preserve"> PAGEREF _Toc98820519 \h </w:instrText>
+      </w:r>
+      <w:r>
+        <w:rPr>
+          <w:noProof/>
+        </w:rPr>
+      </w:r>
+      <w:r>
+        <w:rPr>
+          <w:noProof/>
+        </w:rPr>
+        <w:fldChar w:fldCharType="separate"/>
+      </w:r>
+      <w:r>
+        <w:rPr>
+          <w:noProof/>
+        </w:rPr>
+        <w:t>58</w:t>
+      </w:r>
+      <w:r>
+        <w:rPr>
+          <w:noProof/>
+        </w:rPr>
+        <w:fldChar w:fldCharType="end"/>
+      </w:r>
+    </w:p>
+    <w:p>
+      <w:pPr>
+        <w:pStyle w:val="TOC2"/>
+        <w:tabs>
+          <w:tab w:val="left" w:pos="960"/>
+        </w:tabs>
+        <w:rPr>
+          <w:rFonts w:ascii="Calibri" w:hAnsi="Calibri"/>
+          <w:noProof/>
+          <w:szCs w:val="22"/>
+        </w:rPr>
+      </w:pPr>
+      <w:r>
+        <w:rPr>
+          <w:noProof/>
+        </w:rPr>
+        <w:t>8.17</w:t>
+      </w:r>
+      <w:r>
+        <w:rPr>
+          <w:rFonts w:ascii="Calibri" w:hAnsi="Calibri"/>
+          <w:noProof/>
+          <w:szCs w:val="22"/>
+        </w:rPr>
+        <w:tab/>
+      </w:r>
+      <w:r>
+        <w:rPr>
+          <w:noProof/>
+        </w:rPr>
+        <w:t>User Interface Slot</w:t>
+      </w:r>
+      <w:r>
+        <w:rPr>
+          <w:noProof/>
+        </w:rPr>
+        <w:tab/>
+      </w:r>
+      <w:r>
+        <w:rPr>
+          <w:noProof/>
+        </w:rPr>
+        <w:fldChar w:fldCharType="begin"/>
+      </w:r>
+      <w:r>
+        <w:rPr>
+          <w:noProof/>
+        </w:rPr>
+        <w:instrText xml:space="preserve"> PAGEREF _Toc98820520 \h </w:instrText>
+      </w:r>
+      <w:r>
+        <w:rPr>
+          <w:noProof/>
+        </w:rPr>
+      </w:r>
+      <w:r>
+        <w:rPr>
+          <w:noProof/>
+        </w:rPr>
+        <w:fldChar w:fldCharType="separate"/>
+      </w:r>
+      <w:r>
+        <w:rPr>
+          <w:noProof/>
+        </w:rPr>
+        <w:t>60</w:t>
+      </w:r>
+      <w:r>
+        <w:rPr>
+          <w:noProof/>
+        </w:rPr>
+        <w:fldChar w:fldCharType="end"/>
+      </w:r>
+    </w:p>
+    <w:p>
+      <w:pPr>
+        <w:pStyle w:val="TOC2"/>
+        <w:tabs>
+          <w:tab w:val="left" w:pos="960"/>
+        </w:tabs>
+        <w:rPr>
+          <w:rFonts w:ascii="Calibri" w:hAnsi="Calibri"/>
+          <w:noProof/>
+          <w:szCs w:val="22"/>
+        </w:rPr>
+      </w:pPr>
+      <w:r>
+        <w:rPr>
+          <w:noProof/>
+        </w:rPr>
+        <w:t>8.18</w:t>
+      </w:r>
+      <w:r>
+        <w:rPr>
+          <w:rFonts w:ascii="Calibri" w:hAnsi="Calibri"/>
+          <w:noProof/>
+          <w:szCs w:val="22"/>
+        </w:rPr>
+        <w:tab/>
+      </w:r>
+      <w:r>
+        <w:rPr>
+          <w:noProof/>
+        </w:rPr>
+        <w:t>Command</w:t>
+      </w:r>
+      <w:r>
+        <w:rPr>
+          <w:noProof/>
+        </w:rPr>
+        <w:tab/>
+      </w:r>
+      <w:r>
+        <w:rPr>
+          <w:noProof/>
+        </w:rPr>
+        <w:fldChar w:fldCharType="begin"/>
+      </w:r>
+      <w:r>
+        <w:rPr>
+          <w:noProof/>
+        </w:rPr>
+        <w:instrText xml:space="preserve"> PAGEREF _Toc98820521 \h </w:instrText>
+      </w:r>
+      <w:r>
+        <w:rPr>
+          <w:noProof/>
+        </w:rPr>
+      </w:r>
+      <w:r>
+        <w:rPr>
+          <w:noProof/>
+        </w:rPr>
+        <w:fldChar w:fldCharType="separate"/>
+      </w:r>
+      <w:r>
+        <w:rPr>
+          <w:noProof/>
+        </w:rPr>
+        <w:t>62</w:t>
+      </w:r>
+      <w:r>
+        <w:rPr>
+          <w:noProof/>
+        </w:rPr>
         <w:fldChar w:fldCharType="end"/>
       </w:r>
     </w:p>
@@ -4608,7 +5970,7 @@
       </w:r>
       <w:bookmarkStart w:id="9" w:name="_Toc93313578"/>
       <w:bookmarkStart w:id="10" w:name="_Toc93327800"/>
-      <w:bookmarkStart w:id="11" w:name="_Toc98808866"/>
+      <w:bookmarkStart w:id="11" w:name="_Toc98820441"/>
       <w:bookmarkEnd w:id="8"/>
       <w:r>
         <w:t>Introduction</w:t>
@@ -4619,7 +5981,7 @@
       <w:pPr>
         <w:pStyle w:val="Heading2"/>
       </w:pPr>
-      <w:bookmarkStart w:id="12" w:name="_Toc98808867"/>
+      <w:bookmarkStart w:id="12" w:name="_Toc98820442"/>
       <w:r>
         <w:t>What is this design journal for?</w:t>
       </w:r>
@@ -4640,7 +6002,7 @@
       <w:pPr>
         <w:pStyle w:val="Heading2"/>
       </w:pPr>
-      <w:bookmarkStart w:id="13" w:name="_Toc98808868"/>
+      <w:bookmarkStart w:id="13" w:name="_Toc98820443"/>
       <w:r>
         <w:t>How are the sections organized?</w:t>
       </w:r>
@@ -4655,7 +6017,7 @@
       <w:pPr>
         <w:pStyle w:val="Heading2"/>
       </w:pPr>
-      <w:bookmarkStart w:id="14" w:name="_Toc98808869"/>
+      <w:bookmarkStart w:id="14" w:name="_Toc98820444"/>
       <w:r>
         <w:t>Updating of sections</w:t>
       </w:r>
@@ -4679,7 +6041,7 @@
       <w:pPr>
         <w:pStyle w:val="Heading2"/>
       </w:pPr>
-      <w:bookmarkStart w:id="15" w:name="_Toc98808870"/>
+      <w:bookmarkStart w:id="15" w:name="_Toc98820445"/>
       <w:r>
         <w:t>Source of Rules Used</w:t>
       </w:r>
@@ -4723,10 +6085,12 @@
       <w:pPr>
         <w:pStyle w:val="Heading2"/>
       </w:pPr>
+      <w:bookmarkStart w:id="16" w:name="_Toc98820446"/>
       <w:r>
         <w:lastRenderedPageBreak/>
         <w:t>Other Information</w:t>
       </w:r>
+      <w:bookmarkEnd w:id="16"/>
     </w:p>
     <w:p>
       <w:pPr>
@@ -4743,11 +6107,11 @@
       <w:pPr>
         <w:pStyle w:val="Heading1"/>
       </w:pPr>
-      <w:bookmarkStart w:id="16" w:name="_Toc98808871"/>
+      <w:bookmarkStart w:id="17" w:name="_Toc98820447"/>
       <w:r>
         <w:t>Data Dictionary</w:t>
       </w:r>
-      <w:bookmarkEnd w:id="16"/>
+      <w:bookmarkEnd w:id="17"/>
     </w:p>
     <w:p>
       <w:pPr>
@@ -4976,21 +6340,21 @@
       <w:pPr>
         <w:pStyle w:val="Heading1"/>
       </w:pPr>
-      <w:bookmarkStart w:id="17" w:name="_Toc98808872"/>
+      <w:bookmarkStart w:id="18" w:name="_Toc98820448"/>
       <w:r>
         <w:t>The SOLID Principles</w:t>
       </w:r>
-      <w:bookmarkEnd w:id="17"/>
+      <w:bookmarkEnd w:id="18"/>
     </w:p>
     <w:p>
       <w:pPr>
         <w:pStyle w:val="Heading2"/>
       </w:pPr>
-      <w:bookmarkStart w:id="18" w:name="_Toc98808873"/>
+      <w:bookmarkStart w:id="19" w:name="_Toc98820449"/>
       <w:r>
         <w:t>Why is this included</w:t>
       </w:r>
-      <w:bookmarkEnd w:id="18"/>
+      <w:bookmarkEnd w:id="19"/>
     </w:p>
     <w:p>
       <w:r>
@@ -5004,14 +6368,14 @@
       <w:pPr>
         <w:pStyle w:val="Heading2"/>
       </w:pPr>
-      <w:bookmarkStart w:id="19" w:name="_Toc98808874"/>
+      <w:bookmarkStart w:id="20" w:name="_Toc98820450"/>
       <w:r>
         <w:t>Source</w:t>
       </w:r>
       <w:r>
         <w:t>s</w:t>
       </w:r>
-      <w:bookmarkEnd w:id="19"/>
+      <w:bookmarkEnd w:id="20"/>
     </w:p>
     <w:p>
       <w:pPr>
@@ -5039,37 +6403,29 @@
       <w:pPr>
         <w:pStyle w:val="Heading2"/>
       </w:pPr>
-      <w:bookmarkStart w:id="20" w:name="_Toc98808875"/>
+      <w:bookmarkStart w:id="21" w:name="_Toc98820451"/>
       <w:r>
         <w:t>S – Single Responsibility</w:t>
       </w:r>
-      <w:bookmarkEnd w:id="20"/>
+      <w:bookmarkEnd w:id="21"/>
     </w:p>
     <w:p>
       <w:r>
         <w:t xml:space="preserve">The single responsibility principle pushes for classes to do one specific type of task and to do that task well. </w:t>
       </w:r>
       <w:r>
-        <w:t xml:space="preserve">Instead of a </w:t>
-      </w:r>
-      <w:proofErr w:type="spellStart"/>
-      <w:r>
-        <w:t>MouseAndKeyboard</w:t>
-      </w:r>
-      <w:proofErr w:type="spellEnd"/>
-      <w:r>
-        <w:t xml:space="preserve"> class, a better following of this principle would be something like having a Mouse class and a Keyboard class.</w:t>
+        <w:t>Instead of a MouseAndKeyboard class, a better following of this principle would be something like having a Mouse class and a Keyboard class.</w:t>
       </w:r>
     </w:p>
     <w:p>
       <w:pPr>
         <w:pStyle w:val="Heading2"/>
       </w:pPr>
-      <w:bookmarkStart w:id="21" w:name="_Toc98808876"/>
+      <w:bookmarkStart w:id="22" w:name="_Toc98820452"/>
       <w:r>
         <w:t>O – Open Closed</w:t>
       </w:r>
-      <w:bookmarkEnd w:id="21"/>
+      <w:bookmarkEnd w:id="22"/>
     </w:p>
     <w:p>
       <w:r>
@@ -5083,11 +6439,11 @@
       <w:pPr>
         <w:pStyle w:val="Heading2"/>
       </w:pPr>
-      <w:bookmarkStart w:id="22" w:name="_Toc98808877"/>
+      <w:bookmarkStart w:id="23" w:name="_Toc98820453"/>
       <w:r>
         <w:t>L – Liskov Substitution</w:t>
       </w:r>
-      <w:bookmarkEnd w:id="22"/>
+      <w:bookmarkEnd w:id="23"/>
       <w:r>
         <w:t xml:space="preserve"> </w:t>
       </w:r>
@@ -5104,62 +6460,30 @@
       <w:pPr>
         <w:pStyle w:val="Heading2"/>
       </w:pPr>
-      <w:bookmarkStart w:id="23" w:name="_Toc98808878"/>
+      <w:bookmarkStart w:id="24" w:name="_Toc98820454"/>
       <w:r>
         <w:lastRenderedPageBreak/>
         <w:t>I – Interface Segregation</w:t>
       </w:r>
-      <w:bookmarkEnd w:id="23"/>
+      <w:bookmarkEnd w:id="24"/>
     </w:p>
     <w:p>
       <w:r>
         <w:t>The interface segregation principle states that an object/class should not have to fulfill contracts for behavior that does not relate to them.</w:t>
       </w:r>
       <w:r>
-        <w:t xml:space="preserve"> Having </w:t>
-      </w:r>
-      <w:proofErr w:type="spellStart"/>
-      <w:r>
-        <w:t>IRunningActor</w:t>
-      </w:r>
-      <w:proofErr w:type="spellEnd"/>
-      <w:r>
-        <w:t xml:space="preserve">, </w:t>
-      </w:r>
-      <w:proofErr w:type="spellStart"/>
-      <w:r>
-        <w:t>ISwimmingActor</w:t>
-      </w:r>
-      <w:proofErr w:type="spellEnd"/>
-      <w:r>
-        <w:t xml:space="preserve">, and </w:t>
-      </w:r>
-      <w:proofErr w:type="spellStart"/>
-      <w:r>
-        <w:t>IFlyingActor</w:t>
-      </w:r>
-      <w:proofErr w:type="spellEnd"/>
-      <w:r>
-        <w:t xml:space="preserve"> as interfaces is better than having a </w:t>
-      </w:r>
-      <w:proofErr w:type="spellStart"/>
-      <w:r>
-        <w:t>IMovingActor</w:t>
-      </w:r>
-      <w:proofErr w:type="spellEnd"/>
-      <w:r>
-        <w:t xml:space="preserve"> interface that requires the implementation of it to have details for running, swimming, and flying even if the actor cannot do one of these things.</w:t>
+        <w:t xml:space="preserve"> Having IRunningActor, ISwimmingActor, and IFlyingActor as interfaces is better than having a IMovingActor interface that requires the implementation of it to have details for running, swimming, and flying even if the actor cannot do one of these things.</w:t>
       </w:r>
     </w:p>
     <w:p>
       <w:pPr>
         <w:pStyle w:val="Heading2"/>
       </w:pPr>
-      <w:bookmarkStart w:id="24" w:name="_Toc98808879"/>
+      <w:bookmarkStart w:id="25" w:name="_Toc98820455"/>
       <w:r>
         <w:t>D – Dependency Inversion</w:t>
       </w:r>
-      <w:bookmarkEnd w:id="24"/>
+      <w:bookmarkEnd w:id="25"/>
     </w:p>
     <w:p>
       <w:r>
@@ -5173,21 +6497,21 @@
       <w:pPr>
         <w:pStyle w:val="Heading1"/>
       </w:pPr>
-      <w:bookmarkStart w:id="25" w:name="_Toc98808880"/>
+      <w:bookmarkStart w:id="26" w:name="_Toc98820456"/>
       <w:r>
         <w:t>Use Cases</w:t>
       </w:r>
-      <w:bookmarkEnd w:id="25"/>
+      <w:bookmarkEnd w:id="26"/>
     </w:p>
     <w:p>
       <w:pPr>
         <w:pStyle w:val="Heading2"/>
       </w:pPr>
-      <w:bookmarkStart w:id="26" w:name="_Toc98808881"/>
+      <w:bookmarkStart w:id="27" w:name="_Toc98820457"/>
       <w:r>
         <w:t>Brief Overview</w:t>
       </w:r>
-      <w:bookmarkEnd w:id="26"/>
+      <w:bookmarkEnd w:id="27"/>
     </w:p>
     <w:p>
       <w:pPr>
@@ -5243,12 +6567,12 @@
           <w:numId w:val="5"/>
         </w:numPr>
       </w:pPr>
-      <w:bookmarkStart w:id="27" w:name="_Hlk98800986"/>
+      <w:bookmarkStart w:id="28" w:name="_Hlk98800986"/>
       <w:r>
         <w:t>Start the game</w:t>
       </w:r>
     </w:p>
-    <w:bookmarkEnd w:id="27"/>
+    <w:bookmarkEnd w:id="28"/>
     <w:p>
       <w:pPr>
         <w:numPr>
@@ -5267,11 +6591,11 @@
           <w:numId w:val="5"/>
         </w:numPr>
       </w:pPr>
-      <w:bookmarkStart w:id="28" w:name="_Hlk98802353"/>
+      <w:bookmarkStart w:id="29" w:name="_Hlk98802353"/>
       <w:r>
         <w:t>Reposition cards in their hand</w:t>
       </w:r>
-      <w:bookmarkEnd w:id="28"/>
+      <w:bookmarkEnd w:id="29"/>
     </w:p>
     <w:p>
       <w:pPr>
@@ -5365,12 +6689,12 @@
       <w:pPr>
         <w:pStyle w:val="Heading2"/>
       </w:pPr>
-      <w:bookmarkStart w:id="29" w:name="_Toc98808882"/>
+      <w:bookmarkStart w:id="30" w:name="_Toc98820458"/>
       <w:r>
         <w:lastRenderedPageBreak/>
         <w:t>Navigating to the Webpage</w:t>
       </w:r>
-      <w:bookmarkEnd w:id="29"/>
+      <w:bookmarkEnd w:id="30"/>
     </w:p>
     <w:p>
       <w:pPr>
@@ -5727,11 +7051,11 @@
       <w:pPr>
         <w:pStyle w:val="Heading2"/>
       </w:pPr>
-      <w:bookmarkStart w:id="30" w:name="_Toc98808883"/>
+      <w:bookmarkStart w:id="31" w:name="_Toc98820459"/>
       <w:r>
         <w:t>Selecting whether to do standard Gin Rummy or ‘Around the World’ Gin Rummy</w:t>
       </w:r>
-      <w:bookmarkEnd w:id="30"/>
+      <w:bookmarkEnd w:id="31"/>
     </w:p>
     <w:p>
       <w:pPr>
@@ -5983,11 +7307,11 @@
       <w:pPr>
         <w:pStyle w:val="Heading2"/>
       </w:pPr>
-      <w:bookmarkStart w:id="31" w:name="_Toc98808884"/>
+      <w:bookmarkStart w:id="32" w:name="_Toc98820460"/>
       <w:r>
         <w:t>Select the difficulty of the opponent to be played against</w:t>
       </w:r>
-      <w:bookmarkEnd w:id="31"/>
+      <w:bookmarkEnd w:id="32"/>
     </w:p>
     <w:p>
       <w:pPr>
@@ -6257,11 +7581,11 @@
       <w:pPr>
         <w:pStyle w:val="Heading2"/>
       </w:pPr>
-      <w:bookmarkStart w:id="32" w:name="_Toc98808885"/>
+      <w:bookmarkStart w:id="33" w:name="_Toc98820461"/>
       <w:r>
         <w:t>Select the number of points to play the game for</w:t>
       </w:r>
-      <w:bookmarkEnd w:id="32"/>
+      <w:bookmarkEnd w:id="33"/>
     </w:p>
     <w:p>
       <w:pPr>
@@ -6523,11 +7847,11 @@
       <w:pPr>
         <w:pStyle w:val="Heading2"/>
       </w:pPr>
-      <w:bookmarkStart w:id="33" w:name="_Toc98808886"/>
+      <w:bookmarkStart w:id="34" w:name="_Toc98820462"/>
       <w:r>
         <w:t>Start the game</w:t>
       </w:r>
-      <w:bookmarkEnd w:id="33"/>
+      <w:bookmarkEnd w:id="34"/>
     </w:p>
     <w:p>
       <w:pPr>
@@ -6986,11 +8310,11 @@
       <w:pPr>
         <w:pStyle w:val="Heading2"/>
       </w:pPr>
-      <w:bookmarkStart w:id="34" w:name="_Toc98808887"/>
+      <w:bookmarkStart w:id="35" w:name="_Toc98820463"/>
       <w:r>
         <w:t>View the rules</w:t>
       </w:r>
-      <w:bookmarkEnd w:id="34"/>
+      <w:bookmarkEnd w:id="35"/>
     </w:p>
     <w:p>
       <w:pPr>
@@ -7072,11 +8396,11 @@
       <w:pPr>
         <w:pStyle w:val="Heading2"/>
       </w:pPr>
-      <w:bookmarkStart w:id="35" w:name="_Toc98808888"/>
+      <w:bookmarkStart w:id="36" w:name="_Toc98820464"/>
       <w:r>
         <w:t>Reposition cards in their hand</w:t>
       </w:r>
-      <w:bookmarkEnd w:id="35"/>
+      <w:bookmarkEnd w:id="36"/>
     </w:p>
     <w:p>
       <w:pPr>
@@ -7209,11 +8533,11 @@
       <w:pPr>
         <w:pStyle w:val="Heading2"/>
       </w:pPr>
-      <w:bookmarkStart w:id="36" w:name="_Toc98808889"/>
+      <w:bookmarkStart w:id="37" w:name="_Toc98820465"/>
       <w:r>
         <w:t>Pass their first turn</w:t>
       </w:r>
-      <w:bookmarkEnd w:id="36"/>
+      <w:bookmarkEnd w:id="37"/>
     </w:p>
     <w:p>
       <w:pPr>
@@ -7354,11 +8678,11 @@
       <w:pPr>
         <w:pStyle w:val="Heading2"/>
       </w:pPr>
-      <w:bookmarkStart w:id="37" w:name="_Toc98808890"/>
+      <w:bookmarkStart w:id="38" w:name="_Toc98820466"/>
       <w:r>
         <w:t>Draw from the deck</w:t>
       </w:r>
-      <w:bookmarkEnd w:id="37"/>
+      <w:bookmarkEnd w:id="38"/>
     </w:p>
     <w:p>
       <w:pPr>
@@ -7525,14 +8849,14 @@
       <w:pPr>
         <w:pStyle w:val="Heading2"/>
       </w:pPr>
-      <w:bookmarkStart w:id="38" w:name="_Toc98808891"/>
+      <w:bookmarkStart w:id="39" w:name="_Toc98820467"/>
       <w:r>
         <w:t xml:space="preserve">Draw from the </w:t>
       </w:r>
       <w:r>
         <w:t>discard pile</w:t>
       </w:r>
-      <w:bookmarkEnd w:id="38"/>
+      <w:bookmarkEnd w:id="39"/>
     </w:p>
     <w:p>
       <w:pPr>
@@ -7684,11 +9008,11 @@
       <w:pPr>
         <w:pStyle w:val="Heading2"/>
       </w:pPr>
-      <w:bookmarkStart w:id="39" w:name="_Toc98808892"/>
+      <w:bookmarkStart w:id="40" w:name="_Toc98820468"/>
       <w:r>
         <w:t>Discard a card</w:t>
       </w:r>
-      <w:bookmarkEnd w:id="39"/>
+      <w:bookmarkEnd w:id="40"/>
     </w:p>
     <w:p>
       <w:pPr>
@@ -7833,11 +9157,11 @@
       <w:pPr>
         <w:pStyle w:val="Heading2"/>
       </w:pPr>
-      <w:bookmarkStart w:id="40" w:name="_Toc98808893"/>
+      <w:bookmarkStart w:id="41" w:name="_Toc98820469"/>
       <w:r>
         <w:t>End the turn by knocking</w:t>
       </w:r>
-      <w:bookmarkEnd w:id="40"/>
+      <w:bookmarkEnd w:id="41"/>
     </w:p>
     <w:p>
       <w:pPr>
@@ -8146,7 +9470,7 @@
       <w:pPr>
         <w:pStyle w:val="Heading2"/>
       </w:pPr>
-      <w:bookmarkStart w:id="41" w:name="_Toc98808894"/>
+      <w:bookmarkStart w:id="42" w:name="_Toc98820470"/>
       <w:r>
         <w:lastRenderedPageBreak/>
         <w:t xml:space="preserve">End the turn by </w:t>
@@ -8154,7 +9478,7 @@
       <w:r>
         <w:t>Big Gin</w:t>
       </w:r>
-      <w:bookmarkEnd w:id="41"/>
+      <w:bookmarkEnd w:id="42"/>
     </w:p>
     <w:p>
       <w:pPr>
@@ -8365,11 +9689,11 @@
       <w:pPr>
         <w:pStyle w:val="Heading2"/>
       </w:pPr>
-      <w:bookmarkStart w:id="42" w:name="_Toc98808895"/>
+      <w:bookmarkStart w:id="43" w:name="_Toc98820471"/>
       <w:r>
         <w:t>Restart the Game</w:t>
       </w:r>
-      <w:bookmarkEnd w:id="42"/>
+      <w:bookmarkEnd w:id="43"/>
     </w:p>
     <w:p>
       <w:pPr>
@@ -8469,11 +9793,11 @@
       <w:pPr>
         <w:pStyle w:val="Heading2"/>
       </w:pPr>
-      <w:bookmarkStart w:id="43" w:name="_Toc98808896"/>
+      <w:bookmarkStart w:id="44" w:name="_Toc98820472"/>
       <w:r>
         <w:t>Quit the Game</w:t>
       </w:r>
-      <w:bookmarkEnd w:id="43"/>
+      <w:bookmarkEnd w:id="44"/>
     </w:p>
     <w:p>
       <w:pPr>
@@ -8555,22 +9879,22 @@
       <w:pPr>
         <w:pStyle w:val="Heading1"/>
       </w:pPr>
-      <w:bookmarkStart w:id="44" w:name="_Toc98808897"/>
+      <w:bookmarkStart w:id="45" w:name="_Toc98820473"/>
       <w:r>
         <w:lastRenderedPageBreak/>
         <w:t>Functional Requirements</w:t>
       </w:r>
-      <w:bookmarkEnd w:id="44"/>
+      <w:bookmarkEnd w:id="45"/>
     </w:p>
     <w:p>
       <w:pPr>
         <w:pStyle w:val="Heading2"/>
       </w:pPr>
-      <w:bookmarkStart w:id="45" w:name="_Toc98808898"/>
+      <w:bookmarkStart w:id="46" w:name="_Toc98820474"/>
       <w:r>
         <w:t>Host a playable game of Gin Rummy on a Webpage</w:t>
       </w:r>
-      <w:bookmarkEnd w:id="45"/>
+      <w:bookmarkEnd w:id="46"/>
     </w:p>
     <w:p>
       <w:r>
@@ -8581,14 +9905,14 @@
       <w:pPr>
         <w:pStyle w:val="Heading2"/>
       </w:pPr>
-      <w:bookmarkStart w:id="46" w:name="_Toc98808899"/>
+      <w:bookmarkStart w:id="47" w:name="_Toc98820475"/>
       <w:r>
         <w:t>Allow</w:t>
       </w:r>
       <w:r>
         <w:t xml:space="preserve"> the player to choose Standard Gin or ‘Around the World’</w:t>
       </w:r>
-      <w:bookmarkEnd w:id="46"/>
+      <w:bookmarkEnd w:id="47"/>
     </w:p>
     <w:p>
       <w:r>
@@ -8599,7 +9923,7 @@
       <w:pPr>
         <w:pStyle w:val="Heading2"/>
       </w:pPr>
-      <w:bookmarkStart w:id="47" w:name="_Toc98808900"/>
+      <w:bookmarkStart w:id="48" w:name="_Toc98820476"/>
       <w:r>
         <w:t>Provide a</w:t>
       </w:r>
@@ -8612,7 +9936,7 @@
       <w:r>
         <w:t xml:space="preserve"> opponent for the player to play against</w:t>
       </w:r>
-      <w:bookmarkEnd w:id="47"/>
+      <w:bookmarkEnd w:id="48"/>
     </w:p>
     <w:p>
       <w:r>
@@ -8623,7 +9947,7 @@
       <w:pPr>
         <w:pStyle w:val="Heading2"/>
       </w:pPr>
-      <w:bookmarkStart w:id="48" w:name="_Toc98808901"/>
+      <w:bookmarkStart w:id="49" w:name="_Toc98820477"/>
       <w:r>
         <w:t>Allow</w:t>
       </w:r>
@@ -8639,7 +9963,7 @@
       <w:r>
         <w:t>game</w:t>
       </w:r>
-      <w:bookmarkEnd w:id="48"/>
+      <w:bookmarkEnd w:id="49"/>
     </w:p>
     <w:p>
       <w:r>
@@ -8666,11 +9990,11 @@
       <w:pPr>
         <w:pStyle w:val="Heading2"/>
       </w:pPr>
-      <w:bookmarkStart w:id="49" w:name="_Toc98808902"/>
+      <w:bookmarkStart w:id="50" w:name="_Toc98820478"/>
       <w:r>
         <w:t>Allow the player to set the number of points to play until</w:t>
       </w:r>
-      <w:bookmarkEnd w:id="49"/>
+      <w:bookmarkEnd w:id="50"/>
     </w:p>
     <w:p>
       <w:r>
@@ -8700,11 +10024,11 @@
       <w:pPr>
         <w:pStyle w:val="Heading2"/>
       </w:pPr>
-      <w:bookmarkStart w:id="50" w:name="_Toc98808903"/>
+      <w:bookmarkStart w:id="51" w:name="_Toc98820479"/>
       <w:r>
         <w:t>Start the game</w:t>
       </w:r>
-      <w:bookmarkEnd w:id="50"/>
+      <w:bookmarkEnd w:id="51"/>
     </w:p>
     <w:p>
       <w:r>
@@ -8715,12 +10039,12 @@
       <w:pPr>
         <w:pStyle w:val="Heading2"/>
       </w:pPr>
-      <w:bookmarkStart w:id="51" w:name="_Toc98808904"/>
+      <w:bookmarkStart w:id="52" w:name="_Toc98820480"/>
       <w:r>
         <w:lastRenderedPageBreak/>
         <w:t>Limit the beginning of each round to either draw from the discard pile or pass the turn</w:t>
       </w:r>
-      <w:bookmarkEnd w:id="51"/>
+      <w:bookmarkEnd w:id="52"/>
     </w:p>
     <w:p>
       <w:r>
@@ -8731,11 +10055,11 @@
       <w:pPr>
         <w:pStyle w:val="Heading2"/>
       </w:pPr>
-      <w:bookmarkStart w:id="52" w:name="_Toc98808905"/>
+      <w:bookmarkStart w:id="53" w:name="_Toc98820481"/>
       <w:r>
         <w:t>Maintain whose turn it is to play</w:t>
       </w:r>
-      <w:bookmarkEnd w:id="52"/>
+      <w:bookmarkEnd w:id="53"/>
     </w:p>
     <w:p>
       <w:r>
@@ -8746,11 +10070,11 @@
       <w:pPr>
         <w:pStyle w:val="Heading2"/>
       </w:pPr>
-      <w:bookmarkStart w:id="53" w:name="_Toc98808906"/>
+      <w:bookmarkStart w:id="54" w:name="_Toc98820482"/>
       <w:r>
         <w:t>Have the opponent appear to take three seconds for each decision</w:t>
       </w:r>
-      <w:bookmarkEnd w:id="53"/>
+      <w:bookmarkEnd w:id="54"/>
     </w:p>
     <w:p>
       <w:pPr>
@@ -8793,11 +10117,11 @@
       <w:pPr>
         <w:pStyle w:val="Heading2"/>
       </w:pPr>
-      <w:bookmarkStart w:id="54" w:name="_Toc98808907"/>
+      <w:bookmarkStart w:id="55" w:name="_Toc98820483"/>
       <w:r>
         <w:t>Allow the player to draw from the draw pile</w:t>
       </w:r>
-      <w:bookmarkEnd w:id="54"/>
+      <w:bookmarkEnd w:id="55"/>
     </w:p>
     <w:p>
       <w:r>
@@ -8814,11 +10138,11 @@
       <w:pPr>
         <w:pStyle w:val="Heading2"/>
       </w:pPr>
-      <w:bookmarkStart w:id="55" w:name="_Toc98808908"/>
+      <w:bookmarkStart w:id="56" w:name="_Toc98820484"/>
       <w:r>
         <w:t>Allow the player to draw from the discard pile</w:t>
       </w:r>
-      <w:bookmarkEnd w:id="55"/>
+      <w:bookmarkEnd w:id="56"/>
     </w:p>
     <w:p>
       <w:r>
@@ -8848,12 +10172,12 @@
       <w:pPr>
         <w:pStyle w:val="Heading2"/>
       </w:pPr>
-      <w:bookmarkStart w:id="56" w:name="_Toc98808909"/>
+      <w:bookmarkStart w:id="57" w:name="_Toc98820485"/>
       <w:r>
         <w:lastRenderedPageBreak/>
         <w:t>Allow the player to reorganize the cards in their hand</w:t>
       </w:r>
-      <w:bookmarkEnd w:id="56"/>
+      <w:bookmarkEnd w:id="57"/>
     </w:p>
     <w:p>
       <w:r>
@@ -8864,14 +10188,14 @@
       <w:pPr>
         <w:pStyle w:val="Heading2"/>
       </w:pPr>
-      <w:bookmarkStart w:id="57" w:name="_Toc98808910"/>
+      <w:bookmarkStart w:id="58" w:name="_Toc98820486"/>
       <w:r>
         <w:t xml:space="preserve">Show the scoreboard for five seconds after each round and for </w:t>
       </w:r>
       <w:r>
         <w:t>ten seconds after each game</w:t>
       </w:r>
-      <w:bookmarkEnd w:id="57"/>
+      <w:bookmarkEnd w:id="58"/>
     </w:p>
     <w:p>
       <w:r>
@@ -8882,11 +10206,11 @@
       <w:pPr>
         <w:pStyle w:val="Heading2"/>
       </w:pPr>
-      <w:bookmarkStart w:id="58" w:name="_Toc98808911"/>
+      <w:bookmarkStart w:id="59" w:name="_Toc98820487"/>
       <w:r>
         <w:t>Support drag-and-drop operations</w:t>
       </w:r>
-      <w:bookmarkEnd w:id="58"/>
+      <w:bookmarkEnd w:id="59"/>
     </w:p>
     <w:p>
       <w:r>
@@ -8900,11 +10224,11 @@
       <w:pPr>
         <w:pStyle w:val="Heading2"/>
       </w:pPr>
-      <w:bookmarkStart w:id="59" w:name="_Toc98808912"/>
+      <w:bookmarkStart w:id="60" w:name="_Toc98820488"/>
       <w:r>
         <w:t>Display the rules for the player</w:t>
       </w:r>
-      <w:bookmarkEnd w:id="59"/>
+      <w:bookmarkEnd w:id="60"/>
     </w:p>
     <w:p>
       <w:r>
@@ -8918,11 +10242,11 @@
       <w:pPr>
         <w:pStyle w:val="Heading2"/>
       </w:pPr>
-      <w:bookmarkStart w:id="60" w:name="_Toc98808913"/>
+      <w:bookmarkStart w:id="61" w:name="_Toc98820489"/>
       <w:r>
         <w:t>Allow the player to discard a card from their hand</w:t>
       </w:r>
-      <w:bookmarkEnd w:id="60"/>
+      <w:bookmarkEnd w:id="61"/>
     </w:p>
     <w:p>
       <w:r>
@@ -8933,11 +10257,11 @@
       <w:pPr>
         <w:pStyle w:val="Heading2"/>
       </w:pPr>
-      <w:bookmarkStart w:id="61" w:name="_Toc98808914"/>
+      <w:bookmarkStart w:id="62" w:name="_Toc98820490"/>
       <w:r>
         <w:t>Allow the player to knock to end the round</w:t>
       </w:r>
-      <w:bookmarkEnd w:id="61"/>
+      <w:bookmarkEnd w:id="62"/>
     </w:p>
     <w:p>
       <w:r>
@@ -8951,11 +10275,11 @@
       <w:pPr>
         <w:pStyle w:val="Heading2"/>
       </w:pPr>
-      <w:bookmarkStart w:id="62" w:name="_Toc98808915"/>
+      <w:bookmarkStart w:id="63" w:name="_Toc98820491"/>
       <w:r>
         <w:t>End the round due to a lack of cards</w:t>
       </w:r>
-      <w:bookmarkEnd w:id="62"/>
+      <w:bookmarkEnd w:id="63"/>
     </w:p>
     <w:p>
       <w:r>
@@ -8970,11 +10294,11 @@
       <w:pPr>
         <w:pStyle w:val="Heading2"/>
       </w:pPr>
-      <w:bookmarkStart w:id="63" w:name="_Toc98808916"/>
+      <w:bookmarkStart w:id="64" w:name="_Toc98820492"/>
       <w:r>
         <w:t>End the round when a player has Big Gin</w:t>
       </w:r>
-      <w:bookmarkEnd w:id="63"/>
+      <w:bookmarkEnd w:id="64"/>
     </w:p>
     <w:p>
       <w:r>
@@ -8985,11 +10309,11 @@
       <w:pPr>
         <w:pStyle w:val="Heading2"/>
       </w:pPr>
-      <w:bookmarkStart w:id="64" w:name="_Toc98808917"/>
+      <w:bookmarkStart w:id="65" w:name="_Toc98820493"/>
       <w:r>
         <w:t>End the game when a player has won</w:t>
       </w:r>
-      <w:bookmarkEnd w:id="64"/>
+      <w:bookmarkEnd w:id="65"/>
     </w:p>
     <w:p>
       <w:r>
@@ -9000,14 +10324,14 @@
       <w:pPr>
         <w:pStyle w:val="Heading2"/>
       </w:pPr>
-      <w:bookmarkStart w:id="65" w:name="_Toc98808918"/>
+      <w:bookmarkStart w:id="66" w:name="_Toc98820494"/>
       <w:r>
         <w:t xml:space="preserve">Determine the best combination of melds and </w:t>
       </w:r>
       <w:r>
         <w:t>points to layoff</w:t>
       </w:r>
-      <w:bookmarkEnd w:id="65"/>
+      <w:bookmarkEnd w:id="66"/>
     </w:p>
     <w:p>
       <w:r>
@@ -9018,11 +10342,11 @@
       <w:pPr>
         <w:pStyle w:val="Heading2"/>
       </w:pPr>
-      <w:bookmarkStart w:id="66" w:name="_Toc98808919"/>
+      <w:bookmarkStart w:id="67" w:name="_Toc98820495"/>
       <w:r>
         <w:t>Restart the game</w:t>
       </w:r>
-      <w:bookmarkEnd w:id="66"/>
+      <w:bookmarkEnd w:id="67"/>
     </w:p>
     <w:p>
       <w:r>
@@ -9036,11 +10360,11 @@
       <w:pPr>
         <w:pStyle w:val="Heading2"/>
       </w:pPr>
-      <w:bookmarkStart w:id="67" w:name="_Toc98808920"/>
+      <w:bookmarkStart w:id="68" w:name="_Toc98820496"/>
       <w:r>
         <w:t>Notify of an illegal move</w:t>
       </w:r>
-      <w:bookmarkEnd w:id="67"/>
+      <w:bookmarkEnd w:id="68"/>
     </w:p>
     <w:p>
       <w:r>
@@ -9055,12 +10379,12 @@
       <w:pPr>
         <w:pStyle w:val="Heading1"/>
       </w:pPr>
-      <w:bookmarkStart w:id="68" w:name="_Toc98808921"/>
+      <w:bookmarkStart w:id="69" w:name="_Toc98820497"/>
       <w:r>
         <w:lastRenderedPageBreak/>
         <w:t>Design Story</w:t>
       </w:r>
-      <w:bookmarkEnd w:id="68"/>
+      <w:bookmarkEnd w:id="69"/>
     </w:p>
     <w:p>
       <w:pPr>
@@ -9093,6 +10417,15 @@
       <w:r>
         <w:t>Prior projects have left behind code that can mostly be reused for this project.</w:t>
       </w:r>
+      <w:r>
+        <w:t xml:space="preserve"> It should also be noted that the design of this Gin Rummy system has been heavily influenced by this online game version of it here: </w:t>
+      </w:r>
+      <w:r>
+        <w:t>https://cardgames.io/ginrummy/</w:t>
+      </w:r>
+      <w:r>
+        <w:t>.</w:t>
+      </w:r>
     </w:p>
     <w:p>
       <w:pPr>
@@ -9127,7 +10460,7 @@
       <w:pPr>
         <w:pStyle w:val="Heading1"/>
       </w:pPr>
-      <w:bookmarkStart w:id="69" w:name="_Toc98808922"/>
+      <w:bookmarkStart w:id="70" w:name="_Toc98820498"/>
       <w:r>
         <w:t>UI/</w:t>
       </w:r>
@@ -9137,17 +10470,17 @@
       <w:r>
         <w:t>X</w:t>
       </w:r>
-      <w:bookmarkEnd w:id="69"/>
+      <w:bookmarkEnd w:id="70"/>
     </w:p>
     <w:p>
       <w:pPr>
         <w:pStyle w:val="Heading2"/>
       </w:pPr>
-      <w:bookmarkStart w:id="70" w:name="_Toc98808923"/>
+      <w:bookmarkStart w:id="71" w:name="_Toc98820499"/>
       <w:r>
         <w:t>Color palette</w:t>
       </w:r>
-      <w:bookmarkEnd w:id="70"/>
+      <w:bookmarkEnd w:id="71"/>
     </w:p>
     <w:p>
       <w:pPr>
@@ -9195,11 +10528,11 @@
       <w:pPr>
         <w:pStyle w:val="Heading2"/>
       </w:pPr>
-      <w:bookmarkStart w:id="71" w:name="_Toc98808924"/>
+      <w:bookmarkStart w:id="72" w:name="_Toc98820500"/>
       <w:r>
         <w:t>Interaction</w:t>
       </w:r>
-      <w:bookmarkEnd w:id="71"/>
+      <w:bookmarkEnd w:id="72"/>
     </w:p>
     <w:p>
       <w:r>
@@ -9209,17 +10542,17 @@
         <w:t xml:space="preserve"> Buttons are single press as expected by end-users.</w:t>
       </w:r>
       <w:r>
-        <w:t xml:space="preserve"> Cards can be drag and dropped to reorganize the hand in order to aid the user in playing the game. No assumptions are </w:t>
+        <w:t xml:space="preserve"> Cards can be drag and dropped to </w:t>
+      </w:r>
+      <w:r>
+        <w:lastRenderedPageBreak/>
+        <w:t xml:space="preserve">reorganize the hand in order to aid the user in playing the game. No assumptions are </w:t>
       </w:r>
       <w:r>
         <w:t>pushed</w:t>
       </w:r>
       <w:r>
-        <w:t xml:space="preserve"> on the </w:t>
-      </w:r>
-      <w:r>
-        <w:lastRenderedPageBreak/>
-        <w:t>player about what melds they wish to complete.</w:t>
+        <w:t xml:space="preserve"> on the player about what melds they wish to complete.</w:t>
       </w:r>
       <w:r>
         <w:t xml:space="preserve"> </w:t>
@@ -9232,11 +10565,11 @@
       <w:pPr>
         <w:pStyle w:val="Heading2"/>
       </w:pPr>
-      <w:bookmarkStart w:id="72" w:name="_Toc98808925"/>
+      <w:bookmarkStart w:id="73" w:name="_Toc98820501"/>
       <w:r>
         <w:t>Notifying of Illegal Moves</w:t>
       </w:r>
-      <w:bookmarkEnd w:id="72"/>
+      <w:bookmarkEnd w:id="73"/>
     </w:p>
     <w:p>
       <w:pPr>
@@ -9259,11 +10592,11 @@
       <w:pPr>
         <w:pStyle w:val="Heading2"/>
       </w:pPr>
-      <w:bookmarkStart w:id="73" w:name="_Toc98808926"/>
+      <w:bookmarkStart w:id="74" w:name="_Toc98820502"/>
       <w:r>
         <w:t>Other Notes</w:t>
       </w:r>
-      <w:bookmarkEnd w:id="73"/>
+      <w:bookmarkEnd w:id="74"/>
     </w:p>
     <w:p>
       <w:pPr>
@@ -9335,27 +10668,990 @@
       <w:pPr>
         <w:pStyle w:val="Heading1"/>
       </w:pPr>
-      <w:bookmarkStart w:id="74" w:name="_Toc98808927"/>
+      <w:bookmarkStart w:id="75" w:name="_Toc98820503"/>
       <w:r>
         <w:lastRenderedPageBreak/>
         <w:t>CRC Cards</w:t>
       </w:r>
-      <w:bookmarkEnd w:id="74"/>
-    </w:p>
-    <w:p>
-      <w:pPr>
-        <w:pStyle w:val="Heading1"/>
-      </w:pPr>
-      <w:bookmarkStart w:id="75" w:name="_Toc98808928"/>
-      <w:r>
-        <w:t>Design Patterns</w:t>
-      </w:r>
       <w:bookmarkEnd w:id="9"/>
       <w:bookmarkEnd w:id="10"/>
+      <w:r>
+        <w:t xml:space="preserve"> (First Pass)</w:t>
+      </w:r>
       <w:bookmarkEnd w:id="75"/>
     </w:p>
+    <w:p>
+      <w:pPr>
+        <w:rPr>
+          <w:rStyle w:val="Emphasis"/>
+        </w:rPr>
+      </w:pPr>
+      <w:r>
+        <w:rPr>
+          <w:rStyle w:val="Emphasis"/>
+        </w:rPr>
+        <w:t>These CRC Cards will be updated after patterns are chosen and a plan is set to handle Blazor and Web display</w:t>
+      </w:r>
+      <w:r>
+        <w:rPr>
+          <w:rStyle w:val="Emphasis"/>
+        </w:rPr>
+        <w:t>. These help to get ideas out but may vary greatly from the last pass of CRCs.</w:t>
+      </w:r>
+      <w:r>
+        <w:rPr>
+          <w:rStyle w:val="Emphasis"/>
+        </w:rPr>
+        <w:t xml:space="preserve"> Nothing is truly eliminated yet from the design.</w:t>
+      </w:r>
+    </w:p>
+    <w:p/>
+    <w:p>
+      <w:pPr>
+        <w:pStyle w:val="Heading2"/>
+      </w:pPr>
+      <w:bookmarkStart w:id="76" w:name="_Toc98820504"/>
+      <w:r>
+        <w:t>Rank</w:t>
+      </w:r>
+      <w:bookmarkEnd w:id="76"/>
+    </w:p>
+    <w:p>
+      <w:pPr>
+        <w:pStyle w:val="Heading3"/>
+      </w:pPr>
+      <w:r>
+        <w:t>Front</w:t>
+      </w:r>
+    </w:p>
+    <w:p>
+      <w:r>
+        <w:rPr>
+          <w:noProof/>
+        </w:rPr>
+        <w:pict w14:anchorId="2F0F75FD">
+          <v:shape id="_x0000_i1111" type="#_x0000_t75" style="width:482.1pt;height:375.65pt;visibility:visible;mso-wrap-style:square">
+            <v:imagedata r:id="rId21" o:title=""/>
+          </v:shape>
+        </w:pict>
+      </w:r>
+    </w:p>
+    <w:p>
+      <w:pPr>
+        <w:pStyle w:val="Heading3"/>
+      </w:pPr>
+      <w:r>
+        <w:t>Back</w:t>
+      </w:r>
+    </w:p>
+    <w:p>
+      <w:r>
+        <w:rPr>
+          <w:noProof/>
+        </w:rPr>
+        <w:lastRenderedPageBreak/>
+        <w:pict w14:anchorId="3A164AD4">
+          <v:shape id="_x0000_i1112" type="#_x0000_t75" style="width:482.1pt;height:301.75pt;visibility:visible;mso-wrap-style:square">
+            <v:imagedata r:id="rId22" o:title=""/>
+          </v:shape>
+        </w:pict>
+      </w:r>
+    </w:p>
+    <w:p>
+      <w:pPr>
+        <w:pStyle w:val="Heading2"/>
+      </w:pPr>
+      <w:bookmarkStart w:id="77" w:name="_Toc98820505"/>
+      <w:r>
+        <w:t>Suit</w:t>
+      </w:r>
+      <w:bookmarkEnd w:id="77"/>
+    </w:p>
+    <w:p>
+      <w:pPr>
+        <w:pStyle w:val="Heading3"/>
+      </w:pPr>
+      <w:r>
+        <w:t>Front</w:t>
+      </w:r>
+    </w:p>
+    <w:p>
+      <w:r>
+        <w:rPr>
+          <w:noProof/>
+        </w:rPr>
+        <w:lastRenderedPageBreak/>
+        <w:pict w14:anchorId="4BCB0CE1">
+          <v:shape id="_x0000_i1113" type="#_x0000_t75" style="width:482.1pt;height:376.9pt;visibility:visible;mso-wrap-style:square">
+            <v:imagedata r:id="rId23" o:title=""/>
+          </v:shape>
+        </w:pict>
+      </w:r>
+    </w:p>
+    <w:p>
+      <w:pPr>
+        <w:pStyle w:val="Heading3"/>
+      </w:pPr>
+      <w:r>
+        <w:t>Back</w:t>
+      </w:r>
+    </w:p>
+    <w:p>
+      <w:r>
+        <w:rPr>
+          <w:noProof/>
+        </w:rPr>
+        <w:lastRenderedPageBreak/>
+        <w:pict w14:anchorId="30EA5BAB">
+          <v:shape id="_x0000_i1114" type="#_x0000_t75" style="width:482.7pt;height:296.15pt;visibility:visible;mso-wrap-style:square">
+            <v:imagedata r:id="rId24" o:title=""/>
+          </v:shape>
+        </w:pict>
+      </w:r>
+    </w:p>
+    <w:p>
+      <w:pPr>
+        <w:pStyle w:val="Heading2"/>
+      </w:pPr>
+      <w:bookmarkStart w:id="78" w:name="_Toc98820506"/>
+      <w:r>
+        <w:t>Card</w:t>
+      </w:r>
+      <w:bookmarkEnd w:id="78"/>
+    </w:p>
+    <w:p>
+      <w:pPr>
+        <w:pStyle w:val="Heading3"/>
+      </w:pPr>
+      <w:r>
+        <w:t>Front</w:t>
+      </w:r>
+    </w:p>
+    <w:p>
+      <w:r>
+        <w:rPr>
+          <w:noProof/>
+        </w:rPr>
+        <w:lastRenderedPageBreak/>
+        <w:pict w14:anchorId="0E6CC7DB">
+          <v:shape id="_x0000_i1115" type="#_x0000_t75" style="width:482.7pt;height:378.8pt;visibility:visible;mso-wrap-style:square">
+            <v:imagedata r:id="rId25" o:title=""/>
+          </v:shape>
+        </w:pict>
+      </w:r>
+    </w:p>
+    <w:p>
+      <w:pPr>
+        <w:pStyle w:val="Heading3"/>
+      </w:pPr>
+      <w:r>
+        <w:t>Back</w:t>
+      </w:r>
+    </w:p>
+    <w:p>
+      <w:r>
+        <w:rPr>
+          <w:noProof/>
+        </w:rPr>
+        <w:lastRenderedPageBreak/>
+        <w:pict w14:anchorId="3E614733">
+          <v:shape id="_x0000_i1116" type="#_x0000_t75" style="width:482.1pt;height:295.5pt;visibility:visible;mso-wrap-style:square">
+            <v:imagedata r:id="rId26" o:title=""/>
+          </v:shape>
+        </w:pict>
+      </w:r>
+    </w:p>
+    <w:p>
+      <w:pPr>
+        <w:pStyle w:val="Heading2"/>
+      </w:pPr>
+      <w:bookmarkStart w:id="79" w:name="_Toc98820507"/>
+      <w:r>
+        <w:t>Deck</w:t>
+      </w:r>
+      <w:bookmarkEnd w:id="79"/>
+    </w:p>
+    <w:p>
+      <w:pPr>
+        <w:pStyle w:val="Heading3"/>
+      </w:pPr>
+      <w:r>
+        <w:t>Front</w:t>
+      </w:r>
+    </w:p>
+    <w:p>
+      <w:r>
+        <w:rPr>
+          <w:noProof/>
+        </w:rPr>
+        <w:lastRenderedPageBreak/>
+        <w:pict w14:anchorId="143ED4C5">
+          <v:shape id="_x0000_i1117" type="#_x0000_t75" style="width:482.1pt;height:379.4pt;visibility:visible;mso-wrap-style:square">
+            <v:imagedata r:id="rId27" o:title=""/>
+          </v:shape>
+        </w:pict>
+      </w:r>
+    </w:p>
+    <w:p>
+      <w:pPr>
+        <w:pStyle w:val="Heading3"/>
+      </w:pPr>
+      <w:r>
+        <w:t>Back</w:t>
+      </w:r>
+    </w:p>
+    <w:p>
+      <w:r>
+        <w:rPr>
+          <w:noProof/>
+        </w:rPr>
+        <w:lastRenderedPageBreak/>
+        <w:pict w14:anchorId="2B289DC8">
+          <v:shape id="_x0000_i1118" type="#_x0000_t75" style="width:482.1pt;height:296.15pt;visibility:visible;mso-wrap-style:square">
+            <v:imagedata r:id="rId28" o:title=""/>
+          </v:shape>
+        </w:pict>
+      </w:r>
+    </w:p>
+    <w:p>
+      <w:pPr>
+        <w:pStyle w:val="Heading2"/>
+      </w:pPr>
+      <w:bookmarkStart w:id="80" w:name="_Toc98820508"/>
+      <w:r>
+        <w:t>Player</w:t>
+      </w:r>
+      <w:bookmarkEnd w:id="80"/>
+    </w:p>
+    <w:p>
+      <w:pPr>
+        <w:pStyle w:val="Heading3"/>
+      </w:pPr>
+      <w:r>
+        <w:t>Front</w:t>
+      </w:r>
+    </w:p>
+    <w:p>
+      <w:r>
+        <w:rPr>
+          <w:noProof/>
+        </w:rPr>
+        <w:lastRenderedPageBreak/>
+        <w:pict w14:anchorId="628CA581">
+          <v:shape id="_x0000_i1119" type="#_x0000_t75" style="width:482.7pt;height:380.65pt;visibility:visible;mso-wrap-style:square">
+            <v:imagedata r:id="rId29" o:title=""/>
+          </v:shape>
+        </w:pict>
+      </w:r>
+    </w:p>
+    <w:p>
+      <w:pPr>
+        <w:pStyle w:val="Heading3"/>
+      </w:pPr>
+      <w:r>
+        <w:t>Back</w:t>
+      </w:r>
+    </w:p>
+    <w:p>
+      <w:r>
+        <w:rPr>
+          <w:noProof/>
+        </w:rPr>
+        <w:lastRenderedPageBreak/>
+        <w:pict w14:anchorId="1542F120">
+          <v:shape id="_x0000_i1120" type="#_x0000_t75" style="width:482.1pt;height:296.15pt;visibility:visible;mso-wrap-style:square">
+            <v:imagedata r:id="rId30" o:title=""/>
+          </v:shape>
+        </w:pict>
+      </w:r>
+    </w:p>
+    <w:p>
+      <w:pPr>
+        <w:pStyle w:val="Heading2"/>
+      </w:pPr>
+      <w:bookmarkStart w:id="81" w:name="_Toc98820509"/>
+      <w:r>
+        <w:t>Computer Player</w:t>
+      </w:r>
+      <w:bookmarkEnd w:id="81"/>
+    </w:p>
+    <w:p>
+      <w:pPr>
+        <w:pStyle w:val="Heading3"/>
+      </w:pPr>
+      <w:r>
+        <w:t>Front</w:t>
+      </w:r>
+    </w:p>
+    <w:p>
+      <w:r>
+        <w:rPr>
+          <w:noProof/>
+        </w:rPr>
+        <w:lastRenderedPageBreak/>
+        <w:pict w14:anchorId="0B008931">
+          <v:shape id="_x0000_i1121" type="#_x0000_t75" style="width:482.7pt;height:396.3pt;visibility:visible;mso-wrap-style:square">
+            <v:imagedata r:id="rId31" o:title=""/>
+          </v:shape>
+        </w:pict>
+      </w:r>
+    </w:p>
+    <w:p>
+      <w:pPr>
+        <w:pStyle w:val="Heading3"/>
+      </w:pPr>
+      <w:r>
+        <w:t>Back</w:t>
+      </w:r>
+    </w:p>
+    <w:p>
+      <w:r>
+        <w:rPr>
+          <w:noProof/>
+        </w:rPr>
+        <w:lastRenderedPageBreak/>
+        <w:pict w14:anchorId="3EC5398D">
+          <v:shape id="_x0000_i1122" type="#_x0000_t75" style="width:482.1pt;height:293.65pt;visibility:visible;mso-wrap-style:square">
+            <v:imagedata r:id="rId32" o:title=""/>
+          </v:shape>
+        </w:pict>
+      </w:r>
+    </w:p>
+    <w:p>
+      <w:pPr>
+        <w:pStyle w:val="Heading2"/>
+      </w:pPr>
+      <w:bookmarkStart w:id="82" w:name="_Toc98820510"/>
+      <w:r>
+        <w:t>Meld</w:t>
+      </w:r>
+      <w:bookmarkEnd w:id="82"/>
+    </w:p>
+    <w:p>
+      <w:pPr>
+        <w:pStyle w:val="Heading3"/>
+      </w:pPr>
+      <w:r>
+        <w:t>Front</w:t>
+      </w:r>
+    </w:p>
+    <w:p>
+      <w:r>
+        <w:rPr>
+          <w:noProof/>
+        </w:rPr>
+        <w:lastRenderedPageBreak/>
+        <w:pict w14:anchorId="37D94449">
+          <v:shape id="_x0000_i1123" type="#_x0000_t75" style="width:482.1pt;height:378.15pt;visibility:visible;mso-wrap-style:square">
+            <v:imagedata r:id="rId33" o:title=""/>
+          </v:shape>
+        </w:pict>
+      </w:r>
+    </w:p>
+    <w:p>
+      <w:pPr>
+        <w:pStyle w:val="Heading3"/>
+      </w:pPr>
+      <w:r>
+        <w:t>Back</w:t>
+      </w:r>
+    </w:p>
+    <w:p>
+      <w:r>
+        <w:rPr>
+          <w:noProof/>
+        </w:rPr>
+        <w:lastRenderedPageBreak/>
+        <w:pict w14:anchorId="63C9FD2A">
+          <v:shape id="_x0000_i1124" type="#_x0000_t75" style="width:482.1pt;height:291.15pt;visibility:visible;mso-wrap-style:square">
+            <v:imagedata r:id="rId34" o:title=""/>
+          </v:shape>
+        </w:pict>
+      </w:r>
+    </w:p>
+    <w:p>
+      <w:pPr>
+        <w:pStyle w:val="Heading2"/>
+      </w:pPr>
+      <w:bookmarkStart w:id="83" w:name="_Toc98820511"/>
+      <w:r>
+        <w:t>Meld Set</w:t>
+      </w:r>
+      <w:bookmarkEnd w:id="83"/>
+    </w:p>
+    <w:p>
+      <w:pPr>
+        <w:pStyle w:val="Heading3"/>
+      </w:pPr>
+      <w:r>
+        <w:t>Front</w:t>
+      </w:r>
+    </w:p>
+    <w:p>
+      <w:r>
+        <w:rPr>
+          <w:noProof/>
+        </w:rPr>
+        <w:lastRenderedPageBreak/>
+        <w:pict w14:anchorId="03C20D24">
+          <v:shape id="_x0000_i1125" type="#_x0000_t75" style="width:482.7pt;height:381.3pt;visibility:visible;mso-wrap-style:square">
+            <v:imagedata r:id="rId35" o:title=""/>
+          </v:shape>
+        </w:pict>
+      </w:r>
+    </w:p>
+    <w:p>
+      <w:pPr>
+        <w:pStyle w:val="Heading3"/>
+      </w:pPr>
+      <w:r>
+        <w:t>Back</w:t>
+      </w:r>
+    </w:p>
+    <w:p>
+      <w:r>
+        <w:rPr>
+          <w:noProof/>
+        </w:rPr>
+        <w:lastRenderedPageBreak/>
+        <w:pict w14:anchorId="1AB115B8">
+          <v:shape id="_x0000_i1126" type="#_x0000_t75" style="width:482.1pt;height:292.4pt;visibility:visible;mso-wrap-style:square">
+            <v:imagedata r:id="rId36" o:title=""/>
+          </v:shape>
+        </w:pict>
+      </w:r>
+    </w:p>
+    <w:p>
+      <w:pPr>
+        <w:pStyle w:val="Heading2"/>
+      </w:pPr>
+      <w:bookmarkStart w:id="84" w:name="_Toc98820512"/>
+      <w:r>
+        <w:t>Meld Run</w:t>
+      </w:r>
+      <w:bookmarkEnd w:id="84"/>
+    </w:p>
+    <w:p>
+      <w:pPr>
+        <w:pStyle w:val="Heading3"/>
+      </w:pPr>
+      <w:r>
+        <w:t>Front</w:t>
+      </w:r>
+    </w:p>
+    <w:p>
+      <w:r>
+        <w:rPr>
+          <w:noProof/>
+        </w:rPr>
+        <w:lastRenderedPageBreak/>
+        <w:pict w14:anchorId="3F0B4A22">
+          <v:shape id="_x0000_i1127" type="#_x0000_t75" style="width:482.7pt;height:380.05pt;visibility:visible;mso-wrap-style:square">
+            <v:imagedata r:id="rId37" o:title=""/>
+          </v:shape>
+        </w:pict>
+      </w:r>
+    </w:p>
+    <w:p/>
+    <w:p>
+      <w:pPr>
+        <w:pStyle w:val="Heading3"/>
+      </w:pPr>
+      <w:r>
+        <w:t>Back</w:t>
+      </w:r>
+    </w:p>
+    <w:p>
+      <w:r>
+        <w:rPr>
+          <w:noProof/>
+        </w:rPr>
+        <w:lastRenderedPageBreak/>
+        <w:pict w14:anchorId="4E5E4C38">
+          <v:shape id="_x0000_i1128" type="#_x0000_t75" style="width:482.1pt;height:294.25pt;visibility:visible;mso-wrap-style:square">
+            <v:imagedata r:id="rId38" o:title=""/>
+          </v:shape>
+        </w:pict>
+      </w:r>
+    </w:p>
+    <w:p>
+      <w:pPr>
+        <w:pStyle w:val="Heading2"/>
+      </w:pPr>
+      <w:bookmarkStart w:id="85" w:name="_Toc98820513"/>
+      <w:r>
+        <w:t>Discard Pile</w:t>
+      </w:r>
+      <w:bookmarkEnd w:id="85"/>
+    </w:p>
+    <w:p>
+      <w:pPr>
+        <w:pStyle w:val="Heading3"/>
+      </w:pPr>
+      <w:r>
+        <w:t>Front</w:t>
+      </w:r>
+    </w:p>
+    <w:p>
+      <w:r>
+        <w:rPr>
+          <w:noProof/>
+        </w:rPr>
+        <w:lastRenderedPageBreak/>
+        <w:pict w14:anchorId="3D8ABE59">
+          <v:shape id="_x0000_i1129" type="#_x0000_t75" style="width:482.1pt;height:375.65pt;visibility:visible;mso-wrap-style:square">
+            <v:imagedata r:id="rId39" o:title=""/>
+          </v:shape>
+        </w:pict>
+      </w:r>
+    </w:p>
+    <w:p>
+      <w:pPr>
+        <w:pStyle w:val="Heading3"/>
+      </w:pPr>
+      <w:r>
+        <w:t>Back</w:t>
+      </w:r>
+    </w:p>
+    <w:p>
+      <w:r>
+        <w:rPr>
+          <w:noProof/>
+        </w:rPr>
+        <w:lastRenderedPageBreak/>
+        <w:pict w14:anchorId="726498FE">
+          <v:shape id="_x0000_i1130" type="#_x0000_t75" style="width:482.7pt;height:293.65pt;visibility:visible;mso-wrap-style:square">
+            <v:imagedata r:id="rId40" o:title=""/>
+          </v:shape>
+        </w:pict>
+      </w:r>
+    </w:p>
+    <w:p>
+      <w:pPr>
+        <w:pStyle w:val="Heading2"/>
+      </w:pPr>
+      <w:bookmarkStart w:id="86" w:name="_Toc98820514"/>
+      <w:r>
+        <w:t>Game State</w:t>
+      </w:r>
+      <w:bookmarkEnd w:id="86"/>
+    </w:p>
+    <w:p>
+      <w:pPr>
+        <w:pStyle w:val="Heading3"/>
+      </w:pPr>
+      <w:r>
+        <w:t>Front</w:t>
+      </w:r>
+    </w:p>
+    <w:p>
+      <w:r>
+        <w:rPr>
+          <w:noProof/>
+        </w:rPr>
+        <w:lastRenderedPageBreak/>
+        <w:pict w14:anchorId="3BAC6037">
+          <v:shape id="_x0000_i1131" type="#_x0000_t75" style="width:393.2pt;height:429.5pt;visibility:visible;mso-wrap-style:square">
+            <v:imagedata r:id="rId41" o:title=""/>
+          </v:shape>
+        </w:pict>
+      </w:r>
+    </w:p>
+    <w:p>
+      <w:pPr>
+        <w:pStyle w:val="Heading3"/>
+      </w:pPr>
+      <w:r>
+        <w:t>Back</w:t>
+      </w:r>
+    </w:p>
+    <w:p>
+      <w:r>
+        <w:rPr>
+          <w:noProof/>
+        </w:rPr>
+        <w:lastRenderedPageBreak/>
+        <w:pict w14:anchorId="3C8270B2">
+          <v:shape id="_x0000_i1132" type="#_x0000_t75" style="width:393.8pt;height:239.15pt;visibility:visible;mso-wrap-style:square">
+            <v:imagedata r:id="rId42" o:title=""/>
+          </v:shape>
+        </w:pict>
+      </w:r>
+    </w:p>
+    <w:p>
+      <w:pPr>
+        <w:pStyle w:val="Heading2"/>
+      </w:pPr>
+      <w:bookmarkStart w:id="87" w:name="_Toc98820515"/>
+      <w:r>
+        <w:t>Board</w:t>
+      </w:r>
+      <w:bookmarkEnd w:id="87"/>
+    </w:p>
+    <w:p>
+      <w:pPr>
+        <w:pStyle w:val="Heading3"/>
+      </w:pPr>
+      <w:r>
+        <w:t>Front</w:t>
+      </w:r>
+    </w:p>
+    <w:p>
+      <w:r>
+        <w:rPr>
+          <w:noProof/>
+        </w:rPr>
+        <w:lastRenderedPageBreak/>
+        <w:pict w14:anchorId="6801EA5E">
+          <v:shape id="_x0000_i1133" type="#_x0000_t75" style="width:482.7pt;height:375.05pt;visibility:visible;mso-wrap-style:square">
+            <v:imagedata r:id="rId43" o:title=""/>
+          </v:shape>
+        </w:pict>
+      </w:r>
+    </w:p>
+    <w:p>
+      <w:pPr>
+        <w:pStyle w:val="Heading3"/>
+      </w:pPr>
+      <w:r>
+        <w:t>Back</w:t>
+      </w:r>
+    </w:p>
+    <w:p>
+      <w:r>
+        <w:rPr>
+          <w:noProof/>
+        </w:rPr>
+        <w:lastRenderedPageBreak/>
+        <w:pict w14:anchorId="7290C011">
+          <v:shape id="_x0000_i1134" type="#_x0000_t75" style="width:482.1pt;height:293pt;visibility:visible;mso-wrap-style:square">
+            <v:imagedata r:id="rId44" o:title=""/>
+          </v:shape>
+        </w:pict>
+      </w:r>
+    </w:p>
+    <w:p>
+      <w:pPr>
+        <w:pStyle w:val="Heading2"/>
+      </w:pPr>
+      <w:bookmarkStart w:id="88" w:name="_Toc98820516"/>
+      <w:r>
+        <w:t>Knock Slot</w:t>
+      </w:r>
+      <w:bookmarkEnd w:id="88"/>
+    </w:p>
+    <w:p>
+      <w:pPr>
+        <w:pStyle w:val="Heading3"/>
+      </w:pPr>
+      <w:r>
+        <w:t>Front</w:t>
+      </w:r>
+    </w:p>
+    <w:p>
+      <w:r>
+        <w:rPr>
+          <w:noProof/>
+        </w:rPr>
+        <w:lastRenderedPageBreak/>
+        <w:pict w14:anchorId="5EE16779">
+          <v:shape id="_x0000_i1135" type="#_x0000_t75" style="width:482.1pt;height:377.55pt;visibility:visible;mso-wrap-style:square">
+            <v:imagedata r:id="rId45" o:title=""/>
+          </v:shape>
+        </w:pict>
+      </w:r>
+    </w:p>
+    <w:p>
+      <w:pPr>
+        <w:pStyle w:val="Heading3"/>
+      </w:pPr>
+      <w:r>
+        <w:t>Back</w:t>
+      </w:r>
+    </w:p>
+    <w:p>
+      <w:r>
+        <w:rPr>
+          <w:noProof/>
+        </w:rPr>
+        <w:lastRenderedPageBreak/>
+        <w:pict w14:anchorId="5A0C4FD3">
+          <v:shape id="_x0000_i1136" type="#_x0000_t75" style="width:482.1pt;height:296.75pt;visibility:visible;mso-wrap-style:square">
+            <v:imagedata r:id="rId46" o:title=""/>
+          </v:shape>
+        </w:pict>
+      </w:r>
+    </w:p>
+    <w:p>
+      <w:pPr>
+        <w:pStyle w:val="Heading2"/>
+      </w:pPr>
+      <w:bookmarkStart w:id="89" w:name="_Toc98820517"/>
+      <w:r>
+        <w:t>Pass Button</w:t>
+      </w:r>
+      <w:bookmarkEnd w:id="89"/>
+    </w:p>
+    <w:p>
+      <w:pPr>
+        <w:pStyle w:val="Heading3"/>
+      </w:pPr>
+      <w:r>
+        <w:t>Front</w:t>
+      </w:r>
+    </w:p>
+    <w:p>
+      <w:r>
+        <w:rPr>
+          <w:noProof/>
+        </w:rPr>
+        <w:lastRenderedPageBreak/>
+        <w:pict w14:anchorId="0C218D71">
+          <v:shape id="_x0000_i1137" type="#_x0000_t75" style="width:482.1pt;height:384.4pt;visibility:visible;mso-wrap-style:square">
+            <v:imagedata r:id="rId47" o:title=""/>
+          </v:shape>
+        </w:pict>
+      </w:r>
+    </w:p>
+    <w:p>
+      <w:pPr>
+        <w:pStyle w:val="Heading3"/>
+      </w:pPr>
+      <w:r>
+        <w:t>Back</w:t>
+      </w:r>
+    </w:p>
+    <w:p>
+      <w:r>
+        <w:rPr>
+          <w:noProof/>
+        </w:rPr>
+        <w:lastRenderedPageBreak/>
+        <w:pict w14:anchorId="38AE5524">
+          <v:shape id="_x0000_i1138" type="#_x0000_t75" style="width:482.1pt;height:295.5pt;visibility:visible;mso-wrap-style:square">
+            <v:imagedata r:id="rId48" o:title=""/>
+          </v:shape>
+        </w:pict>
+      </w:r>
+    </w:p>
+    <w:p>
+      <w:pPr>
+        <w:pStyle w:val="Heading2"/>
+      </w:pPr>
+      <w:bookmarkStart w:id="90" w:name="_Toc98820518"/>
+      <w:r>
+        <w:t>Scoreboard</w:t>
+      </w:r>
+      <w:bookmarkEnd w:id="90"/>
+    </w:p>
+    <w:p>
+      <w:pPr>
+        <w:pStyle w:val="Heading3"/>
+      </w:pPr>
+      <w:r>
+        <w:t>Front</w:t>
+      </w:r>
+    </w:p>
+    <w:p>
+      <w:r>
+        <w:rPr>
+          <w:noProof/>
+        </w:rPr>
+        <w:lastRenderedPageBreak/>
+        <w:pict w14:anchorId="7FB8B5CE">
+          <v:shape id="_x0000_i1139" type="#_x0000_t75" style="width:482.7pt;height:376.9pt;visibility:visible;mso-wrap-style:square">
+            <v:imagedata r:id="rId49" o:title=""/>
+          </v:shape>
+        </w:pict>
+      </w:r>
+    </w:p>
+    <w:p>
+      <w:pPr>
+        <w:pStyle w:val="Heading3"/>
+      </w:pPr>
+      <w:r>
+        <w:t>Back</w:t>
+      </w:r>
+    </w:p>
+    <w:p>
+      <w:r>
+        <w:rPr>
+          <w:noProof/>
+        </w:rPr>
+        <w:lastRenderedPageBreak/>
+        <w:pict w14:anchorId="14BC269C">
+          <v:shape id="_x0000_i1140" type="#_x0000_t75" style="width:482.7pt;height:292.4pt;visibility:visible;mso-wrap-style:square">
+            <v:imagedata r:id="rId50" o:title=""/>
+          </v:shape>
+        </w:pict>
+      </w:r>
+    </w:p>
+    <w:p>
+      <w:pPr>
+        <w:pStyle w:val="Heading2"/>
+      </w:pPr>
+      <w:bookmarkStart w:id="91" w:name="_Toc98820519"/>
+      <w:r>
+        <w:t>Gin Rummy Controller</w:t>
+      </w:r>
+      <w:bookmarkEnd w:id="91"/>
+    </w:p>
+    <w:p>
+      <w:pPr>
+        <w:pStyle w:val="Heading3"/>
+      </w:pPr>
+      <w:r>
+        <w:t>Front</w:t>
+      </w:r>
+    </w:p>
+    <w:p>
+      <w:r>
+        <w:rPr>
+          <w:noProof/>
+        </w:rPr>
+        <w:lastRenderedPageBreak/>
+        <w:pict w14:anchorId="3046F155">
+          <v:shape id="_x0000_i1141" type="#_x0000_t75" style="width:482.1pt;height:460.15pt;visibility:visible;mso-wrap-style:square">
+            <v:imagedata r:id="rId51" o:title=""/>
+          </v:shape>
+        </w:pict>
+      </w:r>
+    </w:p>
+    <w:p>
+      <w:pPr>
+        <w:pStyle w:val="Heading3"/>
+      </w:pPr>
+      <w:r>
+        <w:t>Back</w:t>
+      </w:r>
+    </w:p>
+    <w:p>
+      <w:r>
+        <w:rPr>
+          <w:noProof/>
+        </w:rPr>
+        <w:lastRenderedPageBreak/>
+        <w:pict w14:anchorId="0CB916C4">
+          <v:shape id="_x0000_i1142" type="#_x0000_t75" style="width:482.1pt;height:297.4pt;visibility:visible;mso-wrap-style:square">
+            <v:imagedata r:id="rId52" o:title=""/>
+          </v:shape>
+        </w:pict>
+      </w:r>
+    </w:p>
+    <w:p>
+      <w:pPr>
+        <w:pStyle w:val="Heading2"/>
+      </w:pPr>
+      <w:bookmarkStart w:id="92" w:name="_Toc98820520"/>
+      <w:r>
+        <w:t>User Interface Slot</w:t>
+      </w:r>
+      <w:bookmarkEnd w:id="92"/>
+    </w:p>
+    <w:p>
+      <w:pPr>
+        <w:pStyle w:val="Heading3"/>
+      </w:pPr>
+      <w:r>
+        <w:t>Front</w:t>
+      </w:r>
+    </w:p>
+    <w:p>
+      <w:r>
+        <w:rPr>
+          <w:noProof/>
+        </w:rPr>
+        <w:lastRenderedPageBreak/>
+        <w:pict w14:anchorId="02762A1D">
+          <v:shape id="_x0000_i1143" type="#_x0000_t75" style="width:482.1pt;height:382.55pt;visibility:visible;mso-wrap-style:square">
+            <v:imagedata r:id="rId53" o:title=""/>
+          </v:shape>
+        </w:pict>
+      </w:r>
+    </w:p>
+    <w:p>
+      <w:pPr>
+        <w:pStyle w:val="Heading3"/>
+      </w:pPr>
+      <w:r>
+        <w:t>Back</w:t>
+      </w:r>
+    </w:p>
+    <w:p>
+      <w:r>
+        <w:rPr>
+          <w:noProof/>
+        </w:rPr>
+        <w:lastRenderedPageBreak/>
+        <w:pict w14:anchorId="6435D42C">
+          <v:shape id="_x0000_i1144" type="#_x0000_t75" style="width:482.1pt;height:293.65pt;visibility:visible;mso-wrap-style:square">
+            <v:imagedata r:id="rId54" o:title=""/>
+          </v:shape>
+        </w:pict>
+      </w:r>
+    </w:p>
+    <w:p>
+      <w:pPr>
+        <w:pStyle w:val="Heading2"/>
+      </w:pPr>
+      <w:bookmarkStart w:id="93" w:name="_Toc98820521"/>
+      <w:r>
+        <w:t>Command</w:t>
+      </w:r>
+      <w:bookmarkEnd w:id="93"/>
+    </w:p>
+    <w:p>
+      <w:pPr>
+        <w:pStyle w:val="Heading3"/>
+      </w:pPr>
+      <w:r>
+        <w:t>Front</w:t>
+      </w:r>
+    </w:p>
+    <w:p>
+      <w:r>
+        <w:rPr>
+          <w:noProof/>
+        </w:rPr>
+        <w:lastRenderedPageBreak/>
+        <w:pict w14:anchorId="180C3638">
+          <v:shape id="_x0000_i1145" type="#_x0000_t75" style="width:482.7pt;height:381.3pt;visibility:visible;mso-wrap-style:square">
+            <v:imagedata r:id="rId55" o:title=""/>
+          </v:shape>
+        </w:pict>
+      </w:r>
+    </w:p>
+    <w:p>
+      <w:pPr>
+        <w:pStyle w:val="Heading3"/>
+      </w:pPr>
+      <w:r>
+        <w:t>Back</w:t>
+      </w:r>
+    </w:p>
+    <w:p>
+      <w:r>
+        <w:rPr>
+          <w:noProof/>
+        </w:rPr>
+        <w:lastRenderedPageBreak/>
+        <w:pict w14:anchorId="688E6ED4">
+          <v:shape id="_x0000_i1146" type="#_x0000_t75" style="width:482.1pt;height:294.9pt;visibility:visible;mso-wrap-style:square">
+            <v:imagedata r:id="rId56" o:title=""/>
+          </v:shape>
+        </w:pict>
+      </w:r>
+    </w:p>
+    <w:p/>
+    <w:p>
+      <w:pPr>
+        <w:rPr>
+          <w:rStyle w:val="Emphasis"/>
+        </w:rPr>
+      </w:pPr>
+    </w:p>
     <w:sectPr>
-      <w:headerReference w:type="default" r:id="rId21"/>
+      <w:headerReference w:type="default" r:id="rId57"/>
       <w:pgSz w:w="12240" w:h="15840" w:code="1"/>
       <w:pgMar w:top="1440" w:right="1296" w:bottom="1440" w:left="1296" w:header="720" w:footer="720" w:gutter="0"/>
       <w:pgNumType w:start="1"/>
@@ -16486,6 +18782,15 @@
       <w:sz w:val="24"/>
     </w:rPr>
   </w:style>
+  <w:style w:type="character" w:styleId="Strong">
+    <w:name w:val="Strong"/>
+    <w:qFormat/>
+    <w:rsid w:val="000A4B98"/>
+    <w:rPr>
+      <w:b/>
+      <w:bCs/>
+    </w:rPr>
+  </w:style>
 </w:styles>
 </file>
 

</xml_diff>